<commit_message>
add LBP Variance features
</commit_message>
<xml_diff>
--- a/BaoCaoNienLuan_Tinh_Phuc.docx
+++ b/BaoCaoNienLuan_Tinh_Phuc.docx
@@ -1,6 +1,6 @@
 
 <file path=word/document.xml><?xml version="1.0" encoding="utf-8"?>
-<w:document xmlns:wpc="http://schemas.microsoft.com/office/word/2010/wordprocessingCanvas" xmlns:cx="http://schemas.microsoft.com/office/drawing/2014/chartex" xmlns:cx1="http://schemas.microsoft.com/office/drawing/2015/9/8/chartex" xmlns:cx2="http://schemas.microsoft.com/office/drawing/2015/10/21/chartex" xmlns:cx3="http://schemas.microsoft.com/office/drawing/2016/5/9/chartex" xmlns:cx4="http://schemas.microsoft.com/office/drawing/2016/5/10/chartex" xmlns:cx5="http://schemas.microsoft.com/office/drawing/2016/5/11/chartex" xmlns:cx6="http://schemas.microsoft.com/office/drawing/2016/5/12/chartex" xmlns:cx7="http://schemas.microsoft.com/office/drawing/2016/5/13/chartex" xmlns:cx8="http://schemas.microsoft.com/office/drawing/2016/5/14/chartex" xmlns:mc="http://schemas.openxmlformats.org/markup-compatibility/2006" xmlns:aink="http://schemas.microsoft.com/office/drawing/2016/ink" xmlns:am3d="http://schemas.microsoft.com/office/drawing/2017/model3d" xmlns:o="urn:schemas-microsoft-com:office:office" xmlns:r="http://schemas.openxmlformats.org/officeDocument/2006/relationships" xmlns:m="http://schemas.openxmlformats.org/officeDocument/2006/math" xmlns:v="urn:schemas-microsoft-com:vml" xmlns:wp14="http://schemas.microsoft.com/office/word/2010/wordprocessingDrawing" xmlns:wp="http://schemas.openxmlformats.org/drawingml/2006/wordprocessingDrawing" xmlns:w10="urn:schemas-microsoft-com:office:word" xmlns:w="http://schemas.openxmlformats.org/wordprocessingml/2006/main" xmlns:w14="http://schemas.microsoft.com/office/word/2010/wordml" xmlns:w15="http://schemas.microsoft.com/office/word/2012/wordml" xmlns:w16cex="http://schemas.microsoft.com/office/word/2018/wordml/cex" xmlns:w16cid="http://schemas.microsoft.com/office/word/2016/wordml/cid" xmlns:w16="http://schemas.microsoft.com/office/word/2018/wordml" xmlns:w16se="http://schemas.microsoft.com/office/word/2015/wordml/symex" xmlns:wpg="http://schemas.microsoft.com/office/word/2010/wordprocessingGroup" xmlns:wpi="http://schemas.microsoft.com/office/word/2010/wordprocessingInk" xmlns:wne="http://schemas.microsoft.com/office/word/2006/wordml" xmlns:wps="http://schemas.microsoft.com/office/word/2010/wordprocessingShape" mc:Ignorable="w14 w15 w16se w16cid w16 w16cex wp14">
+<w:document xmlns:wpc="http://schemas.microsoft.com/office/word/2010/wordprocessingCanvas" xmlns:cx="http://schemas.microsoft.com/office/drawing/2014/chartex" xmlns:mc="http://schemas.openxmlformats.org/markup-compatibility/2006" xmlns:o="urn:schemas-microsoft-com:office:office" xmlns:r="http://schemas.openxmlformats.org/officeDocument/2006/relationships" xmlns:m="http://schemas.openxmlformats.org/officeDocument/2006/math" xmlns:v="urn:schemas-microsoft-com:vml" xmlns:wp14="http://schemas.microsoft.com/office/word/2010/wordprocessingDrawing" xmlns:wp="http://schemas.openxmlformats.org/drawingml/2006/wordprocessingDrawing" xmlns:w10="urn:schemas-microsoft-com:office:word" xmlns:w="http://schemas.openxmlformats.org/wordprocessingml/2006/main" xmlns:w14="http://schemas.microsoft.com/office/word/2010/wordml" xmlns:w15="http://schemas.microsoft.com/office/word/2012/wordml" xmlns:w16se="http://schemas.microsoft.com/office/word/2015/wordml/symex" xmlns:wpg="http://schemas.microsoft.com/office/word/2010/wordprocessingGroup" xmlns:wpi="http://schemas.microsoft.com/office/word/2010/wordprocessingInk" xmlns:wne="http://schemas.microsoft.com/office/word/2006/wordml" xmlns:wps="http://schemas.microsoft.com/office/word/2010/wordprocessingShape" mc:Ignorable="w14 w15 w16se wp14">
   <w:body>
     <w:p>
       <w:pPr>
@@ -257,10 +257,9 @@
           <w:rFonts w:cs="Times New Roman"/>
           <w:b/>
           <w:caps/>
-          <w:color w:val="000000" w:themeColor="text1"/>
+          <w:strike/>
           <w:sz w:val="36"/>
           <w:szCs w:val="36"/>
-          <w:lang w:val="vi-VN"/>
         </w:rPr>
       </w:pPr>
       <w:r>
@@ -300,57 +299,6 @@
     </w:p>
     <w:p>
       <w:pPr>
-        <w:ind w:left="284" w:right="561"/>
-        <w:jc w:val="center"/>
-        <w:rPr>
-          <w:rFonts w:cs="Times New Roman"/>
-          <w:b/>
-          <w:caps/>
-          <w:strike/>
-          <w:sz w:val="36"/>
-          <w:szCs w:val="36"/>
-        </w:rPr>
-      </w:pPr>
-      <w:r>
-        <w:rPr>
-          <w:rFonts w:cs="Times New Roman"/>
-          <w:b/>
-          <w:caps/>
-          <w:strike/>
-          <w:color w:val="000000" w:themeColor="text1"/>
-          <w:sz w:val="36"/>
-          <w:szCs w:val="36"/>
-        </w:rPr>
-        <w:t>VÀo</w:t>
-      </w:r>
-      <w:r>
-        <w:rPr>
-          <w:rFonts w:cs="Times New Roman"/>
-          <w:b/>
-          <w:caps/>
-          <w:strike/>
-          <w:color w:val="000000" w:themeColor="text1"/>
-          <w:sz w:val="36"/>
-          <w:szCs w:val="36"/>
-          <w:lang w:val="vi-VN"/>
-        </w:rPr>
-        <w:t xml:space="preserve"> </w:t>
-      </w:r>
-      <w:r>
-        <w:rPr>
-          <w:rFonts w:cs="Times New Roman"/>
-          <w:b/>
-          <w:caps/>
-          <w:strike/>
-          <w:color w:val="000000" w:themeColor="text1"/>
-          <w:sz w:val="36"/>
-          <w:szCs w:val="36"/>
-        </w:rPr>
-        <w:t>KHOÁ MỞ THÔNG MINH</w:t>
-      </w:r>
-    </w:p>
-    <w:p>
-      <w:pPr>
         <w:jc w:val="center"/>
         <w:rPr>
           <w:rFonts w:cs="Times New Roman"/>
@@ -476,13 +424,13 @@
         <mc:AlternateContent>
           <mc:Choice Requires="wps">
             <w:drawing>
-              <wp:anchor distT="0" distB="0" distL="114300" distR="114300" simplePos="0" relativeHeight="251664384" behindDoc="0" locked="0" layoutInCell="1" allowOverlap="1" wp14:anchorId="1387AE3A" wp14:editId="5574BE78">
+              <wp:anchor distT="0" distB="0" distL="114300" distR="114300" simplePos="0" relativeHeight="251664384" behindDoc="0" locked="0" layoutInCell="1" allowOverlap="1" wp14:anchorId="1387AE3A" wp14:editId="5919757C">
                 <wp:simplePos x="0" y="0"/>
                 <wp:positionH relativeFrom="page">
-                  <wp:posOffset>2803271</wp:posOffset>
+                  <wp:posOffset>2802890</wp:posOffset>
                 </wp:positionH>
                 <wp:positionV relativeFrom="paragraph">
-                  <wp:posOffset>707390</wp:posOffset>
+                  <wp:posOffset>1164445</wp:posOffset>
                 </wp:positionV>
                 <wp:extent cx="2547937" cy="309562"/>
                 <wp:effectExtent l="0" t="0" r="17780" b="8255"/>
@@ -611,7 +559,7 @@
                 <v:stroke joinstyle="miter"/>
                 <v:path gradientshapeok="t" o:connecttype="rect"/>
               </v:shapetype>
-              <v:shape id="Text Box 2" o:spid="_x0000_s1026" type="#_x0000_t202" style="position:absolute;margin-left:220.75pt;margin-top:55.7pt;width:200.6pt;height:24.35pt;z-index:251664384;visibility:visible;mso-wrap-style:square;mso-width-percent:0;mso-height-percent:0;mso-wrap-distance-left:9pt;mso-wrap-distance-top:0;mso-wrap-distance-right:9pt;mso-wrap-distance-bottom:0;mso-position-horizontal:absolute;mso-position-horizontal-relative:page;mso-position-vertical:absolute;mso-position-vertical-relative:text;mso-width-percent:0;mso-height-percent:0;mso-width-relative:margin;mso-height-relative:margin;v-text-anchor:top" o:gfxdata="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" fillcolor="white [3201]" strokecolor="white [3212]" strokeweight=".5pt">
+              <v:shape id="Text Box 2" o:spid="_x0000_s1026" type="#_x0000_t202" style="position:absolute;margin-left:220.7pt;margin-top:91.7pt;width:200.6pt;height:24.35pt;z-index:251664384;visibility:visible;mso-wrap-style:square;mso-width-percent:0;mso-height-percent:0;mso-wrap-distance-left:9pt;mso-wrap-distance-top:0;mso-wrap-distance-right:9pt;mso-wrap-distance-bottom:0;mso-position-horizontal:absolute;mso-position-horizontal-relative:page;mso-position-vertical:absolute;mso-position-vertical-relative:text;mso-width-percent:0;mso-height-percent:0;mso-width-relative:margin;mso-height-relative:margin;v-text-anchor:top" o:gfxdata="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" fillcolor="white [3201]" strokecolor="white [3212]" strokeweight=".5pt">
                 <v:textbox>
                   <w:txbxContent>
                     <w:p>
@@ -983,10 +931,8 @@
         <w:rPr>
           <w:rFonts w:cs="Times New Roman"/>
           <w:b/>
-          <w:caps/>
-          <w:color w:val="000000" w:themeColor="text1"/>
-          <w:sz w:val="36"/>
-          <w:szCs w:val="36"/>
+          <w:sz w:val="40"/>
+          <w:szCs w:val="40"/>
         </w:rPr>
       </w:pPr>
       <w:r>
@@ -998,21 +944,8 @@
           <w:sz w:val="36"/>
           <w:szCs w:val="36"/>
         </w:rPr>
-        <w:t>ỨNG DỤNG NHẬN DIỆN KHUÔN MẶT VÀO</w:t>
-      </w:r>
-    </w:p>
-    <w:p>
-      <w:pPr>
-        <w:spacing w:line="276" w:lineRule="auto"/>
-        <w:ind w:left="284" w:right="559"/>
-        <w:jc w:val="center"/>
-        <w:rPr>
-          <w:rFonts w:cs="Times New Roman"/>
-          <w:b/>
-          <w:sz w:val="40"/>
-          <w:szCs w:val="40"/>
-        </w:rPr>
-      </w:pPr>
+        <w:t xml:space="preserve">ỨNG DỤNG NHẬN DIỆN KHUÔN MẶT </w:t>
+      </w:r>
       <w:r>
         <w:rPr>
           <w:rFonts w:cs="Times New Roman"/>
@@ -1022,7 +955,19 @@
           <w:sz w:val="36"/>
           <w:szCs w:val="36"/>
         </w:rPr>
-        <w:t>KHOÁ MỞ THÔNG MINH</w:t>
+        <w:t>để</w:t>
+      </w:r>
+      <w:r>
+        <w:rPr>
+          <w:rFonts w:cs="Times New Roman"/>
+          <w:b/>
+          <w:caps/>
+          <w:color w:val="000000" w:themeColor="text1"/>
+          <w:sz w:val="36"/>
+          <w:szCs w:val="36"/>
+          <w:lang w:val="vi-VN"/>
+        </w:rPr>
+        <w:t xml:space="preserve"> mở khoá tự động</w:t>
       </w:r>
     </w:p>
     <w:p>
@@ -1338,16 +1283,16 @@
         <mc:AlternateContent>
           <mc:Choice Requires="wps">
             <w:drawing>
-              <wp:anchor distT="0" distB="0" distL="114300" distR="114300" simplePos="0" relativeHeight="251666432" behindDoc="0" locked="0" layoutInCell="1" allowOverlap="1" wp14:anchorId="4B103098" wp14:editId="067A7C2D">
+              <wp:anchor distT="0" distB="0" distL="114300" distR="114300" simplePos="0" relativeHeight="251666432" behindDoc="0" locked="0" layoutInCell="1" allowOverlap="1" wp14:anchorId="4B103098" wp14:editId="7126F6D2">
                 <wp:simplePos x="0" y="0"/>
                 <wp:positionH relativeFrom="margin">
-                  <wp:posOffset>1504315</wp:posOffset>
+                  <wp:posOffset>1503680</wp:posOffset>
                 </wp:positionH>
                 <wp:positionV relativeFrom="paragraph">
-                  <wp:posOffset>786765</wp:posOffset>
+                  <wp:posOffset>987540</wp:posOffset>
                 </wp:positionV>
                 <wp:extent cx="2547937" cy="309562"/>
-                <wp:effectExtent l="0" t="0" r="24130" b="14605"/>
+                <wp:effectExtent l="0" t="0" r="17780" b="8255"/>
                 <wp:wrapNone/>
                 <wp:docPr id="3" name="Text Box 3"/>
                 <wp:cNvGraphicFramePr/>
@@ -1469,7 +1414,7 @@
           </mc:Choice>
           <mc:Fallback>
             <w:pict>
-              <v:shape w14:anchorId="4B103098" id="Text Box 3" o:spid="_x0000_s1027" type="#_x0000_t202" style="position:absolute;margin-left:118.45pt;margin-top:61.95pt;width:200.6pt;height:24.35pt;z-index:251666432;visibility:visible;mso-wrap-style:square;mso-width-percent:0;mso-height-percent:0;mso-wrap-distance-left:9pt;mso-wrap-distance-top:0;mso-wrap-distance-right:9pt;mso-wrap-distance-bottom:0;mso-position-horizontal:absolute;mso-position-horizontal-relative:margin;mso-position-vertical:absolute;mso-position-vertical-relative:text;mso-width-percent:0;mso-height-percent:0;mso-width-relative:margin;mso-height-relative:margin;v-text-anchor:top" o:gfxdata="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" fillcolor="white [3201]" strokecolor="white [3212]" strokeweight=".5pt">
+              <v:shape w14:anchorId="4B103098" id="Text Box 3" o:spid="_x0000_s1027" type="#_x0000_t202" style="position:absolute;margin-left:118.4pt;margin-top:77.75pt;width:200.6pt;height:24.35pt;z-index:251666432;visibility:visible;mso-wrap-style:square;mso-width-percent:0;mso-height-percent:0;mso-wrap-distance-left:9pt;mso-wrap-distance-top:0;mso-wrap-distance-right:9pt;mso-wrap-distance-bottom:0;mso-position-horizontal:absolute;mso-position-horizontal-relative:margin;mso-position-vertical:absolute;mso-position-vertical-relative:text;mso-width-percent:0;mso-height-percent:0;mso-width-relative:margin;mso-height-relative:margin;v-text-anchor:top" o:gfxdata="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" fillcolor="white [3201]" strokecolor="white [3212]" strokeweight=".5pt">
                 <v:textbox>
                   <w:txbxContent>
                     <w:p>
@@ -2362,7 +2307,7 @@
           <w:color w:val="auto"/>
           <w:sz w:val="24"/>
           <w:szCs w:val="24"/>
-          <w:lang w:val="en-VN"/>
+          <w:lang/>
         </w:rPr>
       </w:pPr>
       <w:r>
@@ -2441,7 +2386,7 @@
           <w:color w:val="auto"/>
           <w:sz w:val="24"/>
           <w:szCs w:val="24"/>
-          <w:lang w:val="en-VN"/>
+          <w:lang/>
         </w:rPr>
       </w:pPr>
       <w:hyperlink w:anchor="_Toc59957708" w:history="1">
@@ -2511,7 +2456,7 @@
           <w:color w:val="auto"/>
           <w:sz w:val="24"/>
           <w:szCs w:val="24"/>
-          <w:lang w:val="en-VN"/>
+          <w:lang/>
         </w:rPr>
       </w:pPr>
       <w:hyperlink w:anchor="_Toc59957709" w:history="1">
@@ -2581,7 +2526,7 @@
           <w:color w:val="auto"/>
           <w:sz w:val="24"/>
           <w:szCs w:val="24"/>
-          <w:lang w:val="en-VN"/>
+          <w:lang/>
         </w:rPr>
       </w:pPr>
       <w:hyperlink w:anchor="_Toc59957710" w:history="1">
@@ -2651,7 +2596,7 @@
           <w:color w:val="auto"/>
           <w:sz w:val="24"/>
           <w:szCs w:val="24"/>
-          <w:lang w:val="en-VN"/>
+          <w:lang/>
         </w:rPr>
       </w:pPr>
       <w:hyperlink w:anchor="_Toc59957711" w:history="1">
@@ -2724,7 +2669,7 @@
           <w:color w:val="auto"/>
           <w:sz w:val="24"/>
           <w:szCs w:val="24"/>
-          <w:lang w:val="en-VN"/>
+          <w:lang/>
         </w:rPr>
       </w:pPr>
       <w:hyperlink w:anchor="_Toc59957712" w:history="1">
@@ -2797,7 +2742,7 @@
           <w:color w:val="auto"/>
           <w:sz w:val="24"/>
           <w:szCs w:val="24"/>
-          <w:lang w:val="en-VN"/>
+          <w:lang/>
         </w:rPr>
       </w:pPr>
       <w:hyperlink w:anchor="_Toc59957713" w:history="1">
@@ -2870,7 +2815,7 @@
           <w:color w:val="auto"/>
           <w:sz w:val="24"/>
           <w:szCs w:val="24"/>
-          <w:lang w:val="en-VN"/>
+          <w:lang/>
         </w:rPr>
       </w:pPr>
       <w:hyperlink w:anchor="_Toc59957714" w:history="1">
@@ -2943,7 +2888,7 @@
           <w:color w:val="auto"/>
           <w:sz w:val="24"/>
           <w:szCs w:val="24"/>
-          <w:lang w:val="en-VN"/>
+          <w:lang/>
         </w:rPr>
       </w:pPr>
       <w:hyperlink w:anchor="_Toc59957715" w:history="1">
@@ -3016,7 +2961,7 @@
           <w:color w:val="auto"/>
           <w:sz w:val="24"/>
           <w:szCs w:val="24"/>
-          <w:lang w:val="en-VN"/>
+          <w:lang/>
         </w:rPr>
       </w:pPr>
       <w:hyperlink w:anchor="_Toc59957716" w:history="1">
@@ -3089,7 +3034,7 @@
           <w:color w:val="auto"/>
           <w:sz w:val="24"/>
           <w:szCs w:val="24"/>
-          <w:lang w:val="en-VN"/>
+          <w:lang/>
         </w:rPr>
       </w:pPr>
       <w:hyperlink w:anchor="_Toc59957717" w:history="1">
@@ -3170,7 +3115,7 @@
           <w:color w:val="auto"/>
           <w:sz w:val="24"/>
           <w:szCs w:val="24"/>
-          <w:lang w:val="en-VN"/>
+          <w:lang/>
         </w:rPr>
       </w:pPr>
       <w:hyperlink w:anchor="_Toc59957718" w:history="1">
@@ -3251,7 +3196,7 @@
           <w:color w:val="auto"/>
           <w:sz w:val="24"/>
           <w:szCs w:val="24"/>
-          <w:lang w:val="en-VN"/>
+          <w:lang/>
         </w:rPr>
       </w:pPr>
       <w:hyperlink w:anchor="_Toc59957719" w:history="1">
@@ -3324,7 +3269,7 @@
           <w:color w:val="auto"/>
           <w:sz w:val="24"/>
           <w:szCs w:val="24"/>
-          <w:lang w:val="en-VN"/>
+          <w:lang/>
         </w:rPr>
       </w:pPr>
       <w:hyperlink w:anchor="_Toc59957720" w:history="1">
@@ -3397,7 +3342,7 @@
           <w:color w:val="auto"/>
           <w:sz w:val="24"/>
           <w:szCs w:val="24"/>
-          <w:lang w:val="en-VN"/>
+          <w:lang/>
         </w:rPr>
       </w:pPr>
       <w:hyperlink w:anchor="_Toc59957721" w:history="1">
@@ -3470,7 +3415,7 @@
           <w:color w:val="auto"/>
           <w:sz w:val="24"/>
           <w:szCs w:val="24"/>
-          <w:lang w:val="en-VN"/>
+          <w:lang/>
         </w:rPr>
       </w:pPr>
       <w:hyperlink w:anchor="_Toc59957722" w:history="1">
@@ -3543,7 +3488,7 @@
           <w:color w:val="auto"/>
           <w:sz w:val="24"/>
           <w:szCs w:val="24"/>
-          <w:lang w:val="en-VN"/>
+          <w:lang/>
         </w:rPr>
       </w:pPr>
       <w:hyperlink w:anchor="_Toc59957723" w:history="1">
@@ -3616,7 +3561,7 @@
           <w:color w:val="auto"/>
           <w:sz w:val="24"/>
           <w:szCs w:val="24"/>
-          <w:lang w:val="en-VN"/>
+          <w:lang/>
         </w:rPr>
       </w:pPr>
       <w:hyperlink w:anchor="_Toc59957724" w:history="1">
@@ -3689,7 +3634,7 @@
           <w:color w:val="auto"/>
           <w:sz w:val="24"/>
           <w:szCs w:val="24"/>
-          <w:lang w:val="en-VN"/>
+          <w:lang/>
         </w:rPr>
       </w:pPr>
       <w:hyperlink w:anchor="_Toc59957725" w:history="1">
@@ -3762,7 +3707,7 @@
           <w:color w:val="auto"/>
           <w:sz w:val="24"/>
           <w:szCs w:val="24"/>
-          <w:lang w:val="en-VN"/>
+          <w:lang/>
         </w:rPr>
       </w:pPr>
       <w:hyperlink w:anchor="_Toc59957726" w:history="1">
@@ -3835,7 +3780,7 @@
           <w:color w:val="auto"/>
           <w:sz w:val="24"/>
           <w:szCs w:val="24"/>
-          <w:lang w:val="en-VN"/>
+          <w:lang/>
         </w:rPr>
       </w:pPr>
       <w:hyperlink w:anchor="_Toc59957727" w:history="1">
@@ -3916,7 +3861,7 @@
           <w:color w:val="auto"/>
           <w:sz w:val="24"/>
           <w:szCs w:val="24"/>
-          <w:lang w:val="en-VN"/>
+          <w:lang/>
         </w:rPr>
       </w:pPr>
       <w:hyperlink w:anchor="_Toc59957728" w:history="1">
@@ -3997,7 +3942,7 @@
           <w:color w:val="auto"/>
           <w:sz w:val="24"/>
           <w:szCs w:val="24"/>
-          <w:lang w:val="en-VN"/>
+          <w:lang/>
         </w:rPr>
       </w:pPr>
       <w:hyperlink w:anchor="_Toc59957729" w:history="1">
@@ -4078,7 +4023,7 @@
           <w:color w:val="auto"/>
           <w:sz w:val="24"/>
           <w:szCs w:val="24"/>
-          <w:lang w:val="en-VN"/>
+          <w:lang/>
         </w:rPr>
       </w:pPr>
       <w:hyperlink w:anchor="_Toc59957730" w:history="1">
@@ -4159,7 +4104,7 @@
           <w:color w:val="auto"/>
           <w:sz w:val="24"/>
           <w:szCs w:val="24"/>
-          <w:lang w:val="en-VN"/>
+          <w:lang/>
         </w:rPr>
       </w:pPr>
       <w:hyperlink w:anchor="_Toc59957731" w:history="1">
@@ -4232,7 +4177,7 @@
           <w:color w:val="auto"/>
           <w:sz w:val="24"/>
           <w:szCs w:val="24"/>
-          <w:lang w:val="en-VN"/>
+          <w:lang/>
         </w:rPr>
       </w:pPr>
       <w:hyperlink w:anchor="_Toc59957732" w:history="1">
@@ -4305,7 +4250,7 @@
           <w:color w:val="auto"/>
           <w:sz w:val="24"/>
           <w:szCs w:val="24"/>
-          <w:lang w:val="en-VN"/>
+          <w:lang/>
         </w:rPr>
       </w:pPr>
       <w:hyperlink w:anchor="_Toc59957733" w:history="1">
@@ -4378,7 +4323,7 @@
           <w:color w:val="auto"/>
           <w:sz w:val="24"/>
           <w:szCs w:val="24"/>
-          <w:lang w:val="en-VN"/>
+          <w:lang/>
         </w:rPr>
       </w:pPr>
       <w:hyperlink w:anchor="_Toc59957734" w:history="1">
@@ -4459,7 +4404,7 @@
           <w:color w:val="auto"/>
           <w:sz w:val="24"/>
           <w:szCs w:val="24"/>
-          <w:lang w:val="en-VN"/>
+          <w:lang/>
         </w:rPr>
       </w:pPr>
       <w:hyperlink w:anchor="_Toc59957735" w:history="1">
@@ -4542,7 +4487,7 @@
           <w:color w:val="auto"/>
           <w:sz w:val="24"/>
           <w:szCs w:val="24"/>
-          <w:lang w:val="en-VN"/>
+          <w:lang/>
         </w:rPr>
       </w:pPr>
       <w:hyperlink w:anchor="_Toc59957736" w:history="1">
@@ -4625,7 +4570,7 @@
           <w:color w:val="auto"/>
           <w:sz w:val="24"/>
           <w:szCs w:val="24"/>
-          <w:lang w:val="en-VN"/>
+          <w:lang/>
         </w:rPr>
       </w:pPr>
       <w:hyperlink w:anchor="_Toc59957737" w:history="1">
@@ -4708,7 +4653,7 @@
           <w:color w:val="auto"/>
           <w:sz w:val="24"/>
           <w:szCs w:val="24"/>
-          <w:lang w:val="en-VN"/>
+          <w:lang/>
         </w:rPr>
       </w:pPr>
       <w:hyperlink w:anchor="_Toc59957738" w:history="1">
@@ -4781,7 +4726,7 @@
           <w:color w:val="auto"/>
           <w:sz w:val="24"/>
           <w:szCs w:val="24"/>
-          <w:lang w:val="en-VN"/>
+          <w:lang/>
         </w:rPr>
       </w:pPr>
       <w:hyperlink w:anchor="_Toc59957739" w:history="1">
@@ -4854,7 +4799,7 @@
           <w:color w:val="auto"/>
           <w:sz w:val="24"/>
           <w:szCs w:val="24"/>
-          <w:lang w:val="en-VN"/>
+          <w:lang/>
         </w:rPr>
       </w:pPr>
       <w:hyperlink w:anchor="_Toc59957740" w:history="1">
@@ -4927,7 +4872,7 @@
           <w:color w:val="auto"/>
           <w:sz w:val="24"/>
           <w:szCs w:val="24"/>
-          <w:lang w:val="en-VN"/>
+          <w:lang/>
         </w:rPr>
       </w:pPr>
       <w:hyperlink w:anchor="_Toc59957741" w:history="1">
@@ -5000,7 +4945,7 @@
           <w:color w:val="auto"/>
           <w:sz w:val="24"/>
           <w:szCs w:val="24"/>
-          <w:lang w:val="en-VN"/>
+          <w:lang/>
         </w:rPr>
       </w:pPr>
       <w:hyperlink w:anchor="_Toc59957742" w:history="1">
@@ -5073,7 +5018,7 @@
           <w:color w:val="auto"/>
           <w:sz w:val="24"/>
           <w:szCs w:val="24"/>
-          <w:lang w:val="en-VN"/>
+          <w:lang/>
         </w:rPr>
       </w:pPr>
       <w:hyperlink w:anchor="_Toc59957743" w:history="1">
@@ -5154,7 +5099,7 @@
           <w:color w:val="auto"/>
           <w:sz w:val="24"/>
           <w:szCs w:val="24"/>
-          <w:lang w:val="en-VN"/>
+          <w:lang/>
         </w:rPr>
       </w:pPr>
       <w:hyperlink w:anchor="_Toc59957744" w:history="1">
@@ -5235,7 +5180,7 @@
           <w:color w:val="auto"/>
           <w:sz w:val="24"/>
           <w:szCs w:val="24"/>
-          <w:lang w:val="en-VN"/>
+          <w:lang/>
         </w:rPr>
       </w:pPr>
       <w:hyperlink w:anchor="_Toc59957745" w:history="1">
@@ -5305,7 +5250,7 @@
           <w:color w:val="auto"/>
           <w:sz w:val="24"/>
           <w:szCs w:val="24"/>
-          <w:lang w:val="en-VN"/>
+          <w:lang/>
         </w:rPr>
       </w:pPr>
       <w:hyperlink w:anchor="_Toc59957746" w:history="1">
@@ -6066,7 +6011,7 @@
           <w:noProof/>
           <w:sz w:val="24"/>
           <w:szCs w:val="24"/>
-          <w:lang w:val="en-VN"/>
+          <w:lang/>
         </w:rPr>
       </w:pPr>
       <w:r>
@@ -6147,7 +6092,7 @@
           <w:noProof/>
           <w:sz w:val="24"/>
           <w:szCs w:val="24"/>
-          <w:lang w:val="en-VN"/>
+          <w:lang/>
         </w:rPr>
       </w:pPr>
       <w:hyperlink w:anchor="_Toc59957748" w:history="1">
@@ -6664,33 +6609,49 @@
         <w:rPr>
           <w:szCs w:val="26"/>
         </w:rPr>
-        <w:t>hư viện OpenCV để phát hiện khuôn mặt và sử dụng mô hình học sâu để nhận dạng khuôn mặt. Chúng tôi đánh giá kết quả nhận dạng dựa trên các độ đo khác nhau AUC, ACC</w:t>
-      </w:r>
-      <w:r>
-        <w:rPr>
-          <w:szCs w:val="26"/>
-          <w:lang w:val="vi-VN"/>
-        </w:rPr>
-        <w:t xml:space="preserve"> ???</w:t>
-      </w:r>
-      <w:r>
-        <w:rPr>
-          <w:szCs w:val="26"/>
-        </w:rPr>
-        <w:t>.</w:t>
-      </w:r>
-      <w:r>
-        <w:rPr>
-          <w:szCs w:val="26"/>
-          <w:lang w:val="vi-VN"/>
-        </w:rPr>
-        <w:t>????</w:t>
-      </w:r>
-      <w:r>
-        <w:rPr>
-          <w:szCs w:val="26"/>
-        </w:rPr>
-        <w:t xml:space="preserve"> </w:t>
+        <w:t xml:space="preserve">hư viện OpenCV để phát hiện khuôn mặt và sử dụng mô hình học sâu để nhận dạng khuôn mặt. Chúng tôi đánh giá kết quả nhận dạng dựa trên các độ đo khác nhau </w:t>
+      </w:r>
+      <w:r>
+        <w:rPr>
+          <w:szCs w:val="26"/>
+        </w:rPr>
+        <w:t>ACC</w:t>
+      </w:r>
+      <w:r>
+        <w:rPr>
+          <w:szCs w:val="26"/>
+        </w:rPr>
+        <w:t xml:space="preserve">, </w:t>
+      </w:r>
+      <w:r>
+        <w:rPr>
+          <w:szCs w:val="26"/>
+        </w:rPr>
+        <w:t xml:space="preserve">Log loss tương ứng </w:t>
+      </w:r>
+      <w:r>
+        <w:rPr>
+          <w:szCs w:val="26"/>
+        </w:rPr>
+        <w:t xml:space="preserve">là </w:t>
+      </w:r>
+      <w:r>
+        <w:rPr>
+          <w:szCs w:val="26"/>
+        </w:rPr>
+        <w:t>100%</w:t>
+      </w:r>
+      <w:r>
+        <w:rPr>
+          <w:szCs w:val="26"/>
+        </w:rPr>
+        <w:t xml:space="preserve"> và</w:t>
+      </w:r>
+      <w:r>
+        <w:rPr>
+          <w:szCs w:val="26"/>
+        </w:rPr>
+        <w:t xml:space="preserve"> 0.008.</w:t>
       </w:r>
     </w:p>
     <w:p>
@@ -7019,7 +6980,7 @@
           <w:color w:val="000000" w:themeColor="text1"/>
           <w:szCs w:val="26"/>
         </w:rPr>
-        <w:t>[13]</w:t>
+        <w:t>[1]</w:t>
       </w:r>
       <w:r>
         <w:rPr>
@@ -7033,13 +6994,27 @@
           <w:color w:val="000000" w:themeColor="text1"/>
           <w:szCs w:val="26"/>
         </w:rPr>
-        <w:t>[14]</w:t>
+        <w:t>[</w:t>
       </w:r>
       <w:r>
         <w:rPr>
           <w:color w:val="000000" w:themeColor="text1"/>
           <w:szCs w:val="26"/>
         </w:rPr>
+        <w:t>2</w:t>
+      </w:r>
+      <w:r>
+        <w:rPr>
+          <w:color w:val="000000" w:themeColor="text1"/>
+          <w:szCs w:val="26"/>
+        </w:rPr>
+        <w:t>]</w:t>
+      </w:r>
+      <w:r>
+        <w:rPr>
+          <w:color w:val="000000" w:themeColor="text1"/>
+          <w:szCs w:val="26"/>
+        </w:rPr>
         <w:t xml:space="preserve"> </w:t>
       </w:r>
       <w:r>
@@ -7057,13 +7032,27 @@
           <w:color w:val="000000" w:themeColor="text1"/>
           <w:szCs w:val="26"/>
         </w:rPr>
-        <w:t>[15]</w:t>
+        <w:t>[</w:t>
       </w:r>
       <w:r>
         <w:rPr>
           <w:color w:val="000000" w:themeColor="text1"/>
           <w:szCs w:val="26"/>
         </w:rPr>
+        <w:t>3</w:t>
+      </w:r>
+      <w:r>
+        <w:rPr>
+          <w:color w:val="000000" w:themeColor="text1"/>
+          <w:szCs w:val="26"/>
+        </w:rPr>
+        <w:t>]</w:t>
+      </w:r>
+      <w:r>
+        <w:rPr>
+          <w:color w:val="000000" w:themeColor="text1"/>
+          <w:szCs w:val="26"/>
+        </w:rPr>
         <w:t xml:space="preserve"> + LDA</w:t>
       </w:r>
       <w:r>
@@ -7071,13 +7060,27 @@
           <w:color w:val="000000" w:themeColor="text1"/>
           <w:szCs w:val="26"/>
         </w:rPr>
-        <w:t xml:space="preserve"> [16]</w:t>
+        <w:t xml:space="preserve"> [</w:t>
       </w:r>
       <w:r>
         <w:rPr>
           <w:color w:val="000000" w:themeColor="text1"/>
           <w:szCs w:val="26"/>
         </w:rPr>
+        <w:t>4</w:t>
+      </w:r>
+      <w:r>
+        <w:rPr>
+          <w:color w:val="000000" w:themeColor="text1"/>
+          <w:szCs w:val="26"/>
+        </w:rPr>
+        <w:t>]</w:t>
+      </w:r>
+      <w:r>
+        <w:rPr>
+          <w:color w:val="000000" w:themeColor="text1"/>
+          <w:szCs w:val="26"/>
+        </w:rPr>
         <w:t>), phân tích thành phần độc lập, phân tích đặc điểm cục bộ, đối sánh đồ thị chùm đàn hồi (EBGM)</w:t>
       </w:r>
       <w:r>
@@ -7092,7 +7095,7 @@
           <w:color w:val="000000" w:themeColor="text1"/>
           <w:szCs w:val="26"/>
         </w:rPr>
-        <w:t>17</w:t>
+        <w:t>5</w:t>
       </w:r>
       <w:r>
         <w:rPr>
@@ -7162,7 +7165,21 @@
           <w:color w:val="000000" w:themeColor="text1"/>
           <w:szCs w:val="26"/>
         </w:rPr>
-        <w:t xml:space="preserve"> [18]</w:t>
+        <w:t xml:space="preserve"> [</w:t>
+      </w:r>
+      <w:r>
+        <w:rPr>
+          <w:color w:val="000000" w:themeColor="text1"/>
+          <w:szCs w:val="26"/>
+        </w:rPr>
+        <w:t>6</w:t>
+      </w:r>
+      <w:r>
+        <w:rPr>
+          <w:color w:val="000000" w:themeColor="text1"/>
+          <w:szCs w:val="26"/>
+        </w:rPr>
+        <w:t>]</w:t>
       </w:r>
       <w:r>
         <w:rPr>
@@ -7198,13 +7215,27 @@
           <w:color w:val="000000" w:themeColor="text1"/>
           <w:szCs w:val="26"/>
         </w:rPr>
-        <w:t xml:space="preserve"> [19]</w:t>
+        <w:t xml:space="preserve"> [</w:t>
       </w:r>
       <w:r>
         <w:rPr>
           <w:color w:val="000000" w:themeColor="text1"/>
           <w:szCs w:val="26"/>
         </w:rPr>
+        <w:t>7</w:t>
+      </w:r>
+      <w:r>
+        <w:rPr>
+          <w:color w:val="000000" w:themeColor="text1"/>
+          <w:szCs w:val="26"/>
+        </w:rPr>
+        <w:t>]</w:t>
+      </w:r>
+      <w:r>
+        <w:rPr>
+          <w:color w:val="000000" w:themeColor="text1"/>
+          <w:szCs w:val="26"/>
+        </w:rPr>
         <w:t>, có thể xác định xem hai khuôn mặt có thuộc cùng một cá nhân hay không. Mặt khác, Google đã đi tốt hơn với FaceNet</w:t>
       </w:r>
       <w:r>
@@ -7212,13 +7243,27 @@
           <w:color w:val="000000" w:themeColor="text1"/>
           <w:szCs w:val="26"/>
         </w:rPr>
-        <w:t xml:space="preserve"> [20]</w:t>
+        <w:t xml:space="preserve"> [</w:t>
       </w:r>
       <w:r>
         <w:rPr>
           <w:color w:val="000000" w:themeColor="text1"/>
           <w:szCs w:val="26"/>
         </w:rPr>
+        <w:t>8</w:t>
+      </w:r>
+      <w:r>
+        <w:rPr>
+          <w:color w:val="000000" w:themeColor="text1"/>
+          <w:szCs w:val="26"/>
+        </w:rPr>
+        <w:t>]</w:t>
+      </w:r>
+      <w:r>
+        <w:rPr>
+          <w:color w:val="000000" w:themeColor="text1"/>
+          <w:szCs w:val="26"/>
+        </w:rPr>
         <w:t xml:space="preserve"> được sử dụng tập dữ liệu Khuôn mặt được gắn nhãn trong vùng hoang dã (LFW), FaceNet đạt được độ chính xác kỷ lục là 99,63%. OpenFace</w:t>
       </w:r>
       <w:r>
@@ -7226,7 +7271,21 @@
           <w:color w:val="000000" w:themeColor="text1"/>
           <w:szCs w:val="26"/>
         </w:rPr>
-        <w:t xml:space="preserve"> [21]</w:t>
+        <w:t xml:space="preserve"> [</w:t>
+      </w:r>
+      <w:r>
+        <w:rPr>
+          <w:color w:val="000000" w:themeColor="text1"/>
+          <w:szCs w:val="26"/>
+        </w:rPr>
+        <w:t>9</w:t>
+      </w:r>
+      <w:r>
+        <w:rPr>
+          <w:color w:val="000000" w:themeColor="text1"/>
+          <w:szCs w:val="26"/>
+        </w:rPr>
+        <w:t>]</w:t>
       </w:r>
       <w:r>
         <w:rPr>
@@ -7257,13 +7316,27 @@
           <w:color w:val="000000" w:themeColor="text1"/>
           <w:szCs w:val="26"/>
         </w:rPr>
-        <w:t>m gấp ba lần trong hai mươi năm qua [22]</w:t>
+        <w:t>m gấp ba lần trong hai mươi năm qua [</w:t>
       </w:r>
       <w:r>
         <w:rPr>
           <w:color w:val="000000" w:themeColor="text1"/>
           <w:szCs w:val="26"/>
         </w:rPr>
+        <w:t>10</w:t>
+      </w:r>
+      <w:r>
+        <w:rPr>
+          <w:color w:val="000000" w:themeColor="text1"/>
+          <w:szCs w:val="26"/>
+        </w:rPr>
+        <w:t>]</w:t>
+      </w:r>
+      <w:r>
+        <w:rPr>
+          <w:color w:val="000000" w:themeColor="text1"/>
+          <w:szCs w:val="26"/>
+        </w:rPr>
         <w:t xml:space="preserve">. </w:t>
       </w:r>
       <w:r>
@@ -7278,7 +7351,14 @@
           <w:color w:val="000000" w:themeColor="text1"/>
           <w:szCs w:val="26"/>
         </w:rPr>
-        <w:t xml:space="preserve"> [23</w:t>
+        <w:t xml:space="preserve"> [</w:t>
+      </w:r>
+      <w:r>
+        <w:rPr>
+          <w:color w:val="000000" w:themeColor="text1"/>
+          <w:szCs w:val="26"/>
+        </w:rPr>
+        <w:t>11</w:t>
       </w:r>
       <w:r>
         <w:rPr>
@@ -7506,14 +7586,14 @@
         <w:rPr>
           <w:color w:val="000000" w:themeColor="text1"/>
         </w:rPr>
-        <w:t xml:space="preserve">việc camera nhận dạng bằng ảnh sẽ không hoạt động. Đối với nhận dạng khuôn mặt, một hình ảnh sẽ được chụp bởi camera pi và được xử lý trước bởi Raspberry pi như chuyển đổi, thay đổi kích thước và cắt xén. Sau đó, nhận </w:t>
+        <w:t xml:space="preserve">việc camera nhận dạng bằng ảnh sẽ không hoạt động. Đối với nhận dạng khuôn mặt, một hình ảnh sẽ được chụp bởi camera pi và được xử lý trước bởi Raspberry pi như chuyển đổi, thay đổi kích thước và cắt xén. Sau đó, nhận diện và phát hiện khuôn mặt được thực hiện. Sau khi bộ phân loại nhận dạng khuôn </w:t>
       </w:r>
       <w:r>
         <w:rPr>
           <w:color w:val="000000" w:themeColor="text1"/>
         </w:rPr>
         <w:lastRenderedPageBreak/>
-        <w:t>diện và phát hiện khuôn mặt được thực hiện. Sau khi bộ phân loại nhận dạng khuôn mặt dựa trên thư viện hình ảnh được lưu trữ trước, hình ảnh sẽ được gửi đến bảng điều khiển từ xa để chờ quyết định của chủ sở hữu ngôi nhà.</w:t>
+        <w:t>mặt dựa trên thư viện hình ảnh được lưu trữ trước, hình ảnh sẽ được gửi đến bảng điều khiển từ xa để chờ quyết định của chủ sở hữu ngôi nhà.</w:t>
       </w:r>
     </w:p>
     <w:p>
@@ -8202,7 +8282,6 @@
                 <w:color w:val="000000" w:themeColor="text1"/>
                 <w:lang w:val="nl-NL"/>
               </w:rPr>
-              <w:lastRenderedPageBreak/>
               <w:t>2</w:t>
             </w:r>
           </w:p>
@@ -8473,6 +8552,7 @@
                 <w:color w:val="000000" w:themeColor="text1"/>
                 <w:lang w:val="nl-NL"/>
               </w:rPr>
+              <w:lastRenderedPageBreak/>
               <w:t>3</w:t>
             </w:r>
           </w:p>
@@ -9311,13 +9391,7 @@
         <w:fldChar w:fldCharType="separate"/>
       </w:r>
       <w:r>
-        <w:t>CHƯƠN</w:t>
-      </w:r>
-      <w:r>
-        <w:t>G</w:t>
-      </w:r>
-      <w:r>
-        <w:t xml:space="preserve"> IV</w:t>
+        <w:t>CHƯƠNG IV</w:t>
       </w:r>
       <w:r>
         <w:fldChar w:fldCharType="end"/>
@@ -9659,22 +9733,10 @@
         <w:t xml:space="preserve"> thư viện</w:t>
       </w:r>
       <w:r>
-        <w:t xml:space="preserve"> dlib </w:t>
-      </w:r>
-      <w:r>
-        <w:fldChar w:fldCharType="begin"/>
-      </w:r>
-      <w:r>
-        <w:instrText xml:space="preserve"> REF _Ref59298113 \n \h </w:instrText>
-      </w:r>
-      <w:r>
-        <w:fldChar w:fldCharType="separate"/>
-      </w:r>
-      <w:r>
-        <w:t xml:space="preserve">[1]. </w:t>
-      </w:r>
-      <w:r>
-        <w:fldChar w:fldCharType="end"/>
+        <w:t xml:space="preserve"> dlib</w:t>
+      </w:r>
+      <w:r>
+        <w:t xml:space="preserve"> [12]</w:t>
       </w:r>
       <w:r>
         <w:t xml:space="preserve"> để</w:t>
@@ -9879,14 +9941,33 @@
         <w:lastRenderedPageBreak/>
         <w:t xml:space="preserve">Bảng </w:t>
       </w:r>
-      <w:fldSimple w:instr=" SEQ Bảng \* ARABIC ">
-        <w:r>
-          <w:rPr>
-            <w:noProof/>
-          </w:rPr>
-          <w:t>1</w:t>
-        </w:r>
-      </w:fldSimple>
+      <w:r>
+        <w:fldChar w:fldCharType="begin"/>
+      </w:r>
+      <w:r>
+        <w:instrText xml:space="preserve"> SEQ B</w:instrText>
+      </w:r>
+      <w:r>
+        <w:instrText>ả</w:instrText>
+      </w:r>
+      <w:r>
+        <w:instrText xml:space="preserve">ng \* ARABIC </w:instrText>
+      </w:r>
+      <w:r>
+        <w:fldChar w:fldCharType="separate"/>
+      </w:r>
+      <w:r>
+        <w:rPr>
+          <w:noProof/>
+        </w:rPr>
+        <w:t>1</w:t>
+      </w:r>
+      <w:r>
+        <w:rPr>
+          <w:noProof/>
+        </w:rPr>
+        <w:fldChar w:fldCharType="end"/>
+      </w:r>
       <w:bookmarkEnd w:id="25"/>
       <w:r>
         <w:t xml:space="preserve">. </w:t>
@@ -10125,15 +10206,15 @@
         <w:fldChar w:fldCharType="separate"/>
       </w:r>
       <w:r>
-        <w:t>[2]</w:t>
-      </w:r>
-      <w:r>
-        <w:t xml:space="preserve"> và</w:t>
+        <w:t xml:space="preserve">[13] </w:t>
       </w:r>
       <w:r>
         <w:fldChar w:fldCharType="end"/>
       </w:r>
       <w:r>
+        <w:t>và</w:t>
+      </w:r>
+      <w:r>
         <w:t xml:space="preserve"> sự hỗ trợ mạnh mẽ của thư viện OpenCV </w:t>
       </w:r>
       <w:r>
@@ -10146,85 +10227,82 @@
         <w:fldChar w:fldCharType="separate"/>
       </w:r>
       <w:r>
-        <w:t>[3]</w:t>
+        <w:t xml:space="preserve">[14] </w:t>
+      </w:r>
+      <w:r>
+        <w:fldChar w:fldCharType="end"/>
+      </w:r>
+      <w:r>
+        <w:t xml:space="preserve">để có thể đọc vào </w:t>
+      </w:r>
+      <w:r>
+        <w:t xml:space="preserve">một </w:t>
+      </w:r>
+      <w:r>
+        <w:t>video</w:t>
+      </w:r>
+      <w:r>
+        <w:t xml:space="preserve"> hình ả</w:t>
+      </w:r>
+      <w:r>
+        <w:t>nh và</w:t>
+      </w:r>
+      <w:r>
+        <w:t xml:space="preserve"> thao</w:t>
+      </w:r>
+      <w:r>
+        <w:t xml:space="preserve"> tác, xử lý ảnh đầu vào để có thể chuyển qua bước nhận dạng khuôn mặ</w:t>
+      </w:r>
+      <w:r>
+        <w:t xml:space="preserve">t. Ngoài ra, việc </w:t>
+      </w:r>
+      <w:r>
+        <w:t xml:space="preserve">sử dụng thư viện </w:t>
+      </w:r>
+      <w:r>
+        <w:t>face_recognition</w:t>
       </w:r>
       <w:r>
         <w:t xml:space="preserve"> </w:t>
       </w:r>
       <w:r>
+        <w:fldChar w:fldCharType="begin"/>
+      </w:r>
+      <w:r>
+        <w:instrText xml:space="preserve"> REF _Ref59298192 \n \h </w:instrText>
+      </w:r>
+      <w:r>
+        <w:fldChar w:fldCharType="separate"/>
+      </w:r>
+      <w:r>
+        <w:t xml:space="preserve">[15] </w:t>
+      </w:r>
+      <w:r>
         <w:fldChar w:fldCharType="end"/>
       </w:r>
       <w:r>
-        <w:t xml:space="preserve">để có thể đọc vào </w:t>
-      </w:r>
-      <w:r>
-        <w:t xml:space="preserve">một </w:t>
-      </w:r>
-      <w:r>
-        <w:t>video</w:t>
-      </w:r>
-      <w:r>
-        <w:t xml:space="preserve"> hình ả</w:t>
-      </w:r>
-      <w:r>
-        <w:t>nh và</w:t>
-      </w:r>
-      <w:r>
-        <w:t xml:space="preserve"> thao</w:t>
-      </w:r>
-      <w:r>
-        <w:t xml:space="preserve"> tác, xử lý ảnh đầu vào để có thể chuyển qua bước nhận dạng khuôn mặ</w:t>
-      </w:r>
-      <w:r>
-        <w:t xml:space="preserve">t. Ngoài ra, việc </w:t>
-      </w:r>
-      <w:r>
-        <w:t xml:space="preserve">sử dụng thư viện </w:t>
-      </w:r>
-      <w:r>
-        <w:t>face_recognition</w:t>
-      </w:r>
-      <w:r>
-        <w:t xml:space="preserve"> </w:t>
+        <w:t xml:space="preserve">để </w:t>
+      </w:r>
+      <w:r>
+        <w:t>nhận dạng, mã hoá và tìm vị trí các điểm đặc trưng trên khuôn mặ</w:t>
+      </w:r>
+      <w:r>
+        <w:t>t và</w:t>
+      </w:r>
+      <w:r>
+        <w:t xml:space="preserve"> thư viện sklearn </w:t>
       </w:r>
       <w:r>
         <w:fldChar w:fldCharType="begin"/>
       </w:r>
       <w:r>
-        <w:instrText xml:space="preserve"> REF _Ref59298192 \n \h </w:instrText>
+        <w:instrText xml:space="preserve"> REF _Ref59298311 \n \h </w:instrText>
       </w:r>
       <w:r>
         <w:fldChar w:fldCharType="separate"/>
       </w:r>
       <w:r>
-        <w:t xml:space="preserve">[4] </w:t>
-      </w:r>
-      <w:r>
-        <w:fldChar w:fldCharType="end"/>
-      </w:r>
-      <w:r>
-        <w:t xml:space="preserve">để </w:t>
-      </w:r>
-      <w:r>
-        <w:t>nhận dạng, mã hoá và tìm vị trí các điểm đặc trưng trên khuôn mặ</w:t>
-      </w:r>
-      <w:r>
-        <w:t>t và</w:t>
-      </w:r>
-      <w:r>
-        <w:t xml:space="preserve"> thư viện sklearn </w:t>
-      </w:r>
-      <w:r>
-        <w:fldChar w:fldCharType="begin"/>
-      </w:r>
-      <w:r>
-        <w:instrText xml:space="preserve"> REF _Ref59298311 \n \h </w:instrText>
-      </w:r>
-      <w:r>
-        <w:fldChar w:fldCharType="separate"/>
-      </w:r>
-      <w:r>
-        <w:t>[5]</w:t>
+        <w:t>[16]</w:t>
       </w:r>
       <w:r>
         <w:fldChar w:fldCharType="end"/>
@@ -10262,25 +10340,28 @@
         <w:t>hận dạng đối tượng nói chung và nhận dạng khuôn mặ</w:t>
       </w:r>
       <w:r>
-        <w:t>t nói riêng, HOG [24]</w:t>
+        <w:t xml:space="preserve">t nói riêng, HOG </w:t>
+      </w:r>
+      <w:r>
+        <w:fldChar w:fldCharType="begin"/>
+      </w:r>
+      <w:r>
+        <w:instrText xml:space="preserve"> REF _Ref59994119 \n \h </w:instrText>
+      </w:r>
+      <w:r>
+        <w:fldChar w:fldCharType="separate"/>
+      </w:r>
+      <w:r>
+        <w:t xml:space="preserve">[17]. </w:t>
+      </w:r>
+      <w:r>
+        <w:fldChar w:fldCharType="end"/>
       </w:r>
       <w:r>
         <w:t xml:space="preserve"> gần đây đã minh họa để trở thành một bộ mô tả hiệu quả. HOG là các bộ mô tả hình ảnh bất biến đối với phép quay 2D vốn thường thấy trong nhiều vấn đề khác nhau trong thị giác máy tính nhằm mục đích phát hiện các đối tượng </w:t>
       </w:r>
       <w:r>
-        <w:fldChar w:fldCharType="begin"/>
-      </w:r>
-      <w:r>
-        <w:instrText xml:space="preserve"> REF _Ref59295945 \n \h </w:instrText>
-      </w:r>
-      <w:r>
-        <w:fldChar w:fldCharType="separate"/>
-      </w:r>
-      <w:r>
-        <w:t xml:space="preserve">[6]. </w:t>
-      </w:r>
-      <w:r>
-        <w:fldChar w:fldCharType="end"/>
+        <w:t xml:space="preserve">[18]. </w:t>
       </w:r>
       <w:r>
         <w:t xml:space="preserve">Chúng tôi đã nghiên cứu sức mạnh đại diện của các tính năng HOG để nhận dạng khuôn mặt và để xây dựng các bộ mô tả HOG mạnh mẽ. Một ví dụ về cấu trúc HOG của khuôn mặt được thể hiện dưới đây trong </w:t>
@@ -10367,14 +10448,27 @@
       <w:r>
         <w:t xml:space="preserve">Hình </w:t>
       </w:r>
-      <w:fldSimple w:instr=" SEQ Hình \* ARABIC ">
-        <w:r>
-          <w:rPr>
-            <w:noProof/>
-          </w:rPr>
-          <w:t>2</w:t>
-        </w:r>
-      </w:fldSimple>
+      <w:r>
+        <w:fldChar w:fldCharType="begin"/>
+      </w:r>
+      <w:r>
+        <w:instrText xml:space="preserve"> SEQ Hình \* ARABIC </w:instrText>
+      </w:r>
+      <w:r>
+        <w:fldChar w:fldCharType="separate"/>
+      </w:r>
+      <w:r>
+        <w:rPr>
+          <w:noProof/>
+        </w:rPr>
+        <w:t>2</w:t>
+      </w:r>
+      <w:r>
+        <w:rPr>
+          <w:noProof/>
+        </w:rPr>
+        <w:fldChar w:fldCharType="end"/>
+      </w:r>
       <w:bookmarkEnd w:id="31"/>
       <w:r>
         <w:t xml:space="preserve">. </w:t>
@@ -10503,22 +10597,10 @@
         <w:t>_</w:t>
       </w:r>
       <w:r>
-        <w:t xml:space="preserve">location” trong dlib </w:t>
-      </w:r>
-      <w:r>
-        <w:fldChar w:fldCharType="begin"/>
-      </w:r>
-      <w:r>
-        <w:instrText xml:space="preserve"> REF _Ref59298113 \n \h </w:instrText>
-      </w:r>
-      <w:r>
-        <w:fldChar w:fldCharType="separate"/>
-      </w:r>
-      <w:r>
-        <w:t xml:space="preserve">[1]. </w:t>
-      </w:r>
-      <w:r>
-        <w:fldChar w:fldCharType="end"/>
+        <w:t>location” trong dlib</w:t>
+      </w:r>
+      <w:r>
+        <w:t xml:space="preserve"> [12] </w:t>
       </w:r>
       <w:r>
         <w:t xml:space="preserve">để đào tạo nó nhằm tạo ra 128 </w:t>
@@ -10607,14 +10689,27 @@
       <w:r>
         <w:t xml:space="preserve">Hình </w:t>
       </w:r>
-      <w:fldSimple w:instr=" SEQ Hình \* ARABIC ">
-        <w:r>
-          <w:rPr>
-            <w:noProof/>
-          </w:rPr>
-          <w:t>3</w:t>
-        </w:r>
-      </w:fldSimple>
+      <w:r>
+        <w:fldChar w:fldCharType="begin"/>
+      </w:r>
+      <w:r>
+        <w:instrText xml:space="preserve"> SEQ Hình \* ARABIC </w:instrText>
+      </w:r>
+      <w:r>
+        <w:fldChar w:fldCharType="separate"/>
+      </w:r>
+      <w:r>
+        <w:rPr>
+          <w:noProof/>
+        </w:rPr>
+        <w:t>3</w:t>
+      </w:r>
+      <w:r>
+        <w:rPr>
+          <w:noProof/>
+        </w:rPr>
+        <w:fldChar w:fldCharType="end"/>
+      </w:r>
       <w:bookmarkEnd w:id="34"/>
       <w:r>
         <w:t>. Nhận diện khuôn mặt dựa trên 68 điểm Landmarks</w:t>
@@ -10677,7 +10772,7 @@
         <w:fldChar w:fldCharType="separate"/>
       </w:r>
       <w:r>
-        <w:t xml:space="preserve">[7]. </w:t>
+        <w:t xml:space="preserve">[19]. </w:t>
       </w:r>
       <w:r>
         <w:fldChar w:fldCharType="end"/>
@@ -10746,14 +10841,27 @@
       <w:r>
         <w:t xml:space="preserve">Hình </w:t>
       </w:r>
-      <w:fldSimple w:instr=" SEQ Hình \* ARABIC ">
-        <w:r>
-          <w:rPr>
-            <w:noProof/>
-          </w:rPr>
-          <w:t>4</w:t>
-        </w:r>
-      </w:fldSimple>
+      <w:r>
+        <w:fldChar w:fldCharType="begin"/>
+      </w:r>
+      <w:r>
+        <w:instrText xml:space="preserve"> SEQ Hình \* ARABIC </w:instrText>
+      </w:r>
+      <w:r>
+        <w:fldChar w:fldCharType="separate"/>
+      </w:r>
+      <w:r>
+        <w:rPr>
+          <w:noProof/>
+        </w:rPr>
+        <w:t>4</w:t>
+      </w:r>
+      <w:r>
+        <w:rPr>
+          <w:noProof/>
+        </w:rPr>
+        <w:fldChar w:fldCharType="end"/>
+      </w:r>
       <w:bookmarkEnd w:id="37"/>
       <w:r>
         <w:t>.</w:t>
@@ -10786,7 +10894,36 @@
         <w:rPr>
           <w:szCs w:val="26"/>
         </w:rPr>
-        <w:t>[25] (Nguồn: internet)</w:t>
+        <w:fldChar w:fldCharType="begin"/>
+      </w:r>
+      <w:r>
+        <w:rPr>
+          <w:szCs w:val="26"/>
+        </w:rPr>
+        <w:instrText xml:space="preserve"> REF _Ref59997245 \n \h </w:instrText>
+      </w:r>
+      <w:r>
+        <w:rPr>
+          <w:szCs w:val="26"/>
+        </w:rPr>
+      </w:r>
+      <w:r>
+        <w:rPr>
+          <w:szCs w:val="26"/>
+        </w:rPr>
+        <w:fldChar w:fldCharType="separate"/>
+      </w:r>
+      <w:r>
+        <w:rPr>
+          <w:szCs w:val="26"/>
+        </w:rPr>
+        <w:t>[20]</w:t>
+      </w:r>
+      <w:r>
+        <w:rPr>
+          <w:szCs w:val="26"/>
+        </w:rPr>
+        <w:fldChar w:fldCharType="end"/>
       </w:r>
     </w:p>
     <w:p>
@@ -10939,13 +11076,13 @@
         <w:fldChar w:fldCharType="begin"/>
       </w:r>
       <w:r>
-        <w:instrText xml:space="preserve"> REF _Ref59296845 \n \h </w:instrText>
+        <w:instrText xml:space="preserve"> REF _Ref59997330 \n \h </w:instrText>
       </w:r>
       <w:r>
         <w:fldChar w:fldCharType="separate"/>
       </w:r>
       <w:r>
-        <w:t xml:space="preserve">[8]. </w:t>
+        <w:t xml:space="preserve">[21]. </w:t>
       </w:r>
       <w:r>
         <w:fldChar w:fldCharType="end"/>
@@ -11014,14 +11151,27 @@
       <w:r>
         <w:t xml:space="preserve">Hình </w:t>
       </w:r>
-      <w:fldSimple w:instr=" SEQ Hình \* ARABIC ">
-        <w:r>
-          <w:rPr>
-            <w:noProof/>
-          </w:rPr>
-          <w:t>5</w:t>
-        </w:r>
-      </w:fldSimple>
+      <w:r>
+        <w:fldChar w:fldCharType="begin"/>
+      </w:r>
+      <w:r>
+        <w:instrText xml:space="preserve"> SEQ Hình \* ARABIC </w:instrText>
+      </w:r>
+      <w:r>
+        <w:fldChar w:fldCharType="separate"/>
+      </w:r>
+      <w:r>
+        <w:rPr>
+          <w:noProof/>
+        </w:rPr>
+        <w:t>5</w:t>
+      </w:r>
+      <w:r>
+        <w:rPr>
+          <w:noProof/>
+        </w:rPr>
+        <w:fldChar w:fldCharType="end"/>
+      </w:r>
       <w:bookmarkEnd w:id="39"/>
       <w:r>
         <w:t xml:space="preserve">. </w:t>
@@ -11135,7 +11285,7 @@
           <w:rFonts w:eastAsia="Times New Roman" w:cs="Times New Roman"/>
           <w:b/>
         </w:rPr>
-        <w:t xml:space="preserve">[9]. </w:t>
+        <w:t>[22]</w:t>
       </w:r>
       <w:r>
         <w:fldChar w:fldCharType="end"/>
@@ -11258,7 +11408,7 @@
           <w:rFonts w:eastAsia="Times New Roman" w:cs="Times New Roman"/>
           <w:b/>
         </w:rPr>
-        <w:t xml:space="preserve">[10]. </w:t>
+        <w:t>[23]</w:t>
       </w:r>
       <w:r>
         <w:fldChar w:fldCharType="end"/>
@@ -11353,14 +11503,27 @@
       <w:r>
         <w:t xml:space="preserve">Hình </w:t>
       </w:r>
-      <w:fldSimple w:instr=" SEQ Hình \* ARABIC ">
-        <w:r>
-          <w:rPr>
-            <w:noProof/>
-          </w:rPr>
-          <w:t>6</w:t>
-        </w:r>
-      </w:fldSimple>
+      <w:r>
+        <w:fldChar w:fldCharType="begin"/>
+      </w:r>
+      <w:r>
+        <w:instrText xml:space="preserve"> SEQ Hình \* ARABIC </w:instrText>
+      </w:r>
+      <w:r>
+        <w:fldChar w:fldCharType="separate"/>
+      </w:r>
+      <w:r>
+        <w:rPr>
+          <w:noProof/>
+        </w:rPr>
+        <w:t>6</w:t>
+      </w:r>
+      <w:r>
+        <w:rPr>
+          <w:noProof/>
+        </w:rPr>
+        <w:fldChar w:fldCharType="end"/>
+      </w:r>
       <w:bookmarkEnd w:id="41"/>
       <w:r>
         <w:t xml:space="preserve">. </w:t>
@@ -11436,14 +11599,27 @@
       <w:r>
         <w:t xml:space="preserve">Hình </w:t>
       </w:r>
-      <w:fldSimple w:instr=" SEQ Hình \* ARABIC ">
-        <w:r>
-          <w:rPr>
-            <w:noProof/>
-          </w:rPr>
-          <w:t>7</w:t>
-        </w:r>
-      </w:fldSimple>
+      <w:r>
+        <w:fldChar w:fldCharType="begin"/>
+      </w:r>
+      <w:r>
+        <w:instrText xml:space="preserve"> SEQ Hình \* ARABIC </w:instrText>
+      </w:r>
+      <w:r>
+        <w:fldChar w:fldCharType="separate"/>
+      </w:r>
+      <w:r>
+        <w:rPr>
+          <w:noProof/>
+        </w:rPr>
+        <w:t>7</w:t>
+      </w:r>
+      <w:r>
+        <w:rPr>
+          <w:noProof/>
+        </w:rPr>
+        <w:fldChar w:fldCharType="end"/>
+      </w:r>
       <w:bookmarkEnd w:id="43"/>
       <w:r>
         <w:t xml:space="preserve">. </w:t>
@@ -11555,14 +11731,27 @@
       <w:r>
         <w:t xml:space="preserve">Hình </w:t>
       </w:r>
-      <w:fldSimple w:instr=" SEQ Hình \* ARABIC ">
-        <w:r>
-          <w:rPr>
-            <w:noProof/>
-          </w:rPr>
-          <w:t>8</w:t>
-        </w:r>
-      </w:fldSimple>
+      <w:r>
+        <w:fldChar w:fldCharType="begin"/>
+      </w:r>
+      <w:r>
+        <w:instrText xml:space="preserve"> SEQ Hình \* ARABIC </w:instrText>
+      </w:r>
+      <w:r>
+        <w:fldChar w:fldCharType="separate"/>
+      </w:r>
+      <w:r>
+        <w:rPr>
+          <w:noProof/>
+        </w:rPr>
+        <w:t>8</w:t>
+      </w:r>
+      <w:r>
+        <w:rPr>
+          <w:noProof/>
+        </w:rPr>
+        <w:fldChar w:fldCharType="end"/>
+      </w:r>
       <w:bookmarkEnd w:id="45"/>
       <w:r>
         <w:t xml:space="preserve">. </w:t>
@@ -11674,25 +11863,7 @@
         <w:t>CPU 64 bit quad-core bộ vi xử lý ARM Cortex A53, tốc độ 1.2GH</w:t>
       </w:r>
       <w:r>
-        <w:t xml:space="preserve">z. Bộ nhớ RAM 1GB. </w:t>
-      </w:r>
-      <w:r>
-        <w:t xml:space="preserve">Tích hợp </w:t>
-      </w:r>
-      <w:r>
-        <w:t>W</w:t>
-      </w:r>
-      <w:r>
-        <w:t>ireless chuẩn 802.11n</w:t>
-      </w:r>
-      <w:r>
-        <w:t xml:space="preserve"> và</w:t>
-      </w:r>
-      <w:r>
-        <w:t xml:space="preserve"> Bluetooth 4.1</w:t>
-      </w:r>
-      <w:r>
-        <w:t>.</w:t>
+        <w:t>z. Bộ nhớ RAM 1GB. Tích hợp Wireless chuẩn 802.11n và Bluetooth 4.1.</w:t>
       </w:r>
     </w:p>
     <w:p>
@@ -13132,27 +13303,46 @@
           <w:szCs w:val="26"/>
         </w:rPr>
       </w:pPr>
-      <w:bookmarkStart w:id="61" w:name="_Toc59957748"/>
-      <w:bookmarkStart w:id="62" w:name="_Ref59959340"/>
+      <w:bookmarkStart w:id="61" w:name="_Ref59959340"/>
+      <w:bookmarkStart w:id="62" w:name="_Toc59957748"/>
       <w:r>
         <w:t xml:space="preserve">Bảng </w:t>
       </w:r>
-      <w:fldSimple w:instr=" SEQ Bảng \* ARABIC ">
-        <w:r>
-          <w:rPr>
-            <w:noProof/>
-          </w:rPr>
-          <w:t>2</w:t>
-        </w:r>
-      </w:fldSimple>
+      <w:r>
+        <w:fldChar w:fldCharType="begin"/>
+      </w:r>
+      <w:r>
+        <w:instrText xml:space="preserve"> SEQ B</w:instrText>
+      </w:r>
+      <w:r>
+        <w:instrText>ả</w:instrText>
+      </w:r>
+      <w:r>
+        <w:instrText xml:space="preserve">ng \* ARABIC </w:instrText>
+      </w:r>
+      <w:r>
+        <w:fldChar w:fldCharType="separate"/>
+      </w:r>
+      <w:r>
+        <w:rPr>
+          <w:noProof/>
+        </w:rPr>
+        <w:t>2</w:t>
+      </w:r>
+      <w:r>
+        <w:rPr>
+          <w:noProof/>
+        </w:rPr>
+        <w:fldChar w:fldCharType="end"/>
+      </w:r>
+      <w:bookmarkEnd w:id="61"/>
+      <w:r>
+        <w:t xml:space="preserve">. </w:t>
+      </w:r>
+      <w:r>
+        <w:t>Kết quả thực nghiệm theo nghi thức k-fold (k=10)</w:t>
+      </w:r>
       <w:bookmarkEnd w:id="62"/>
-      <w:r>
-        <w:t xml:space="preserve">. </w:t>
-      </w:r>
-      <w:r>
-        <w:t>Kết quả thực nghiệm theo nghi thức k-fold (k=10)</w:t>
-      </w:r>
-      <w:bookmarkEnd w:id="61"/>
     </w:p>
     <w:tbl>
       <w:tblPr>
@@ -14176,6 +14366,7 @@
           <w:rFonts w:ascii="Times New Roman Bold" w:eastAsiaTheme="majorEastAsia" w:hAnsi="Times New Roman Bold" w:cstheme="majorBidi"/>
           <w:b/>
           <w:caps/>
+          <w:noProof/>
           <w:color w:val="000000" w:themeColor="text1"/>
           <w:sz w:val="30"/>
           <w:szCs w:val="24"/>
@@ -14233,14 +14424,27 @@
       <w:r>
         <w:t xml:space="preserve">Hình </w:t>
       </w:r>
-      <w:fldSimple w:instr=" SEQ Hình \* ARABIC ">
-        <w:r>
-          <w:rPr>
-            <w:noProof/>
-          </w:rPr>
-          <w:t>9</w:t>
-        </w:r>
-      </w:fldSimple>
+      <w:r>
+        <w:fldChar w:fldCharType="begin"/>
+      </w:r>
+      <w:r>
+        <w:instrText xml:space="preserve"> SEQ Hình \* ARABIC </w:instrText>
+      </w:r>
+      <w:r>
+        <w:fldChar w:fldCharType="separate"/>
+      </w:r>
+      <w:r>
+        <w:rPr>
+          <w:noProof/>
+        </w:rPr>
+        <w:t>9</w:t>
+      </w:r>
+      <w:r>
+        <w:rPr>
+          <w:noProof/>
+        </w:rPr>
+        <w:fldChar w:fldCharType="end"/>
+      </w:r>
       <w:bookmarkEnd w:id="63"/>
       <w:r>
         <w:t xml:space="preserve">. </w:t>
@@ -14438,29 +14642,6 @@
       </w:r>
       <w:bookmarkEnd w:id="70"/>
     </w:p>
-    <w:p>
-      <w:pPr>
-        <w:pStyle w:val="ListParagraph"/>
-        <w:numPr>
-          <w:ilvl w:val="0"/>
-          <w:numId w:val="9"/>
-        </w:numPr>
-        <w:spacing w:after="0"/>
-        <w:ind w:left="567" w:hanging="567"/>
-        <w:rPr>
-          <w:szCs w:val="26"/>
-        </w:rPr>
-      </w:pPr>
-      <w:bookmarkStart w:id="71" w:name="_Ref59298113"/>
-      <w:r>
-        <w:rPr>
-          <w:szCs w:val="26"/>
-        </w:rPr>
-        <w:t>Davis E. King. Dlib-ml: A Machine Learning Toolkit. Journal of Machine Learning Research 10, pp. 1755-1758, 2009</w:t>
-      </w:r>
-      <w:bookmarkEnd w:id="71"/>
-    </w:p>
-    <w:bookmarkStart w:id="72" w:name="_Ref59297507"/>
     <w:p>
       <w:pPr>
         <w:pStyle w:val="ListParagraph"/>
@@ -14472,45 +14653,21 @@
         <w:ind w:left="567" w:hanging="567"/>
         <w:jc w:val="both"/>
         <w:rPr>
-          <w:rFonts w:cs="Times New Roman"/>
-          <w:szCs w:val="26"/>
-        </w:rPr>
-      </w:pPr>
-      <w:r>
-        <w:rPr>
-          <w:rFonts w:cs="Times New Roman"/>
-          <w:szCs w:val="26"/>
-        </w:rPr>
-        <w:fldChar w:fldCharType="begin"/>
-      </w:r>
-      <w:r>
-        <w:rPr>
-          <w:rFonts w:cs="Times New Roman"/>
-          <w:szCs w:val="26"/>
-        </w:rPr>
-        <w:instrText xml:space="preserve"> HYPERLINK "https://docs.python.org/3/" </w:instrText>
-      </w:r>
-      <w:r>
-        <w:rPr>
-          <w:rFonts w:cs="Times New Roman"/>
-          <w:szCs w:val="26"/>
-        </w:rPr>
-        <w:fldChar w:fldCharType="separate"/>
-      </w:r>
-      <w:r>
-        <w:rPr>
-          <w:rFonts w:cs="Times New Roman"/>
-          <w:szCs w:val="26"/>
-        </w:rPr>
-        <w:t>https://docs.python.org/3/</w:t>
-      </w:r>
-      <w:bookmarkEnd w:id="72"/>
-      <w:r>
-        <w:rPr>
-          <w:rFonts w:cs="Times New Roman"/>
-          <w:szCs w:val="26"/>
-        </w:rPr>
-        <w:fldChar w:fldCharType="end"/>
+          <w:szCs w:val="26"/>
+        </w:rPr>
+      </w:pPr>
+      <w:bookmarkStart w:id="71" w:name="_Ref59298113"/>
+      <w:r>
+        <w:rPr>
+          <w:szCs w:val="26"/>
+        </w:rPr>
+        <w:t>Turk, M., Pentland, A. Eigenfaces for recognition, Journal of Cognitive Neuroscience, vol.3, no. 1, pp. 71-86, 1991</w:t>
+      </w:r>
+      <w:r>
+        <w:rPr>
+          <w:szCs w:val="26"/>
+        </w:rPr>
+        <w:t>.</w:t>
       </w:r>
     </w:p>
     <w:p>
@@ -14524,21 +14681,33 @@
         <w:ind w:left="567" w:hanging="567"/>
         <w:jc w:val="both"/>
         <w:rPr>
-          <w:rFonts w:cs="Times New Roman"/>
-          <w:szCs w:val="26"/>
-        </w:rPr>
-      </w:pPr>
-      <w:bookmarkStart w:id="73" w:name="_Ref59297718"/>
-      <w:r>
-        <w:rPr>
-          <w:rFonts w:cs="Times New Roman"/>
-          <w:szCs w:val="26"/>
-        </w:rPr>
-        <w:t>Bradski, G. (2000). The OpenCV Library. Dr. Dobb&amp;#x27;s Journal of Software Tools.</w:t>
-      </w:r>
-      <w:bookmarkEnd w:id="73"/>
-    </w:p>
-    <w:bookmarkStart w:id="74" w:name="_Ref59298192"/>
+          <w:szCs w:val="26"/>
+        </w:rPr>
+      </w:pPr>
+      <w:r>
+        <w:rPr>
+          <w:szCs w:val="26"/>
+        </w:rPr>
+        <w:t>B</w:t>
+      </w:r>
+      <w:r>
+        <w:rPr>
+          <w:szCs w:val="26"/>
+        </w:rPr>
+        <w:t xml:space="preserve">elhumeur, P.N., Hespanha, J.P., Kriegman, D.J. Eigenfaces against Fisherfaces: recognition using class specific linear projection, IEEE Trans. Patt. Anal. Mach. Intell., 1997, 19, (7), pp. 711–720. </w:t>
+      </w:r>
+      <w:hyperlink r:id="rId18" w:history="1">
+        <w:r>
+          <w:t>https://doi.org/10.1109/34.598228</w:t>
+        </w:r>
+      </w:hyperlink>
+      <w:r>
+        <w:rPr>
+          <w:szCs w:val="26"/>
+        </w:rPr>
+        <w:t>.</w:t>
+      </w:r>
+    </w:p>
     <w:p>
       <w:pPr>
         <w:pStyle w:val="ListParagraph"/>
@@ -14550,44 +14719,25 @@
         <w:ind w:left="567" w:hanging="567"/>
         <w:jc w:val="both"/>
         <w:rPr>
-          <w:rFonts w:cs="Times New Roman"/>
-          <w:szCs w:val="26"/>
-        </w:rPr>
-      </w:pPr>
-      <w:r>
-        <w:rPr>
-          <w:rFonts w:cs="Times New Roman"/>
-          <w:szCs w:val="26"/>
-        </w:rPr>
-        <w:fldChar w:fldCharType="begin"/>
-      </w:r>
-      <w:r>
-        <w:rPr>
-          <w:rFonts w:cs="Times New Roman"/>
-          <w:szCs w:val="26"/>
-        </w:rPr>
-        <w:instrText xml:space="preserve"> HYPERLINK "https://github.com/ageitgey/face_recognition" </w:instrText>
-      </w:r>
-      <w:r>
-        <w:rPr>
-          <w:rFonts w:cs="Times New Roman"/>
-          <w:szCs w:val="26"/>
-        </w:rPr>
-        <w:fldChar w:fldCharType="separate"/>
-      </w:r>
-      <w:r>
-        <w:rPr>
-          <w:rFonts w:cs="Times New Roman"/>
-        </w:rPr>
-        <w:t>https://github.com/ageitgey/face_recognition</w:t>
-      </w:r>
-      <w:bookmarkEnd w:id="74"/>
-      <w:r>
-        <w:rPr>
-          <w:rFonts w:cs="Times New Roman"/>
-          <w:szCs w:val="26"/>
-        </w:rPr>
-        <w:fldChar w:fldCharType="end"/>
+          <w:szCs w:val="26"/>
+        </w:rPr>
+      </w:pPr>
+      <w:r>
+        <w:rPr>
+          <w:szCs w:val="26"/>
+        </w:rPr>
+        <w:t xml:space="preserve">Bartlett, M., Movellan, J., Sejnowski, T. Face recognition by independent component analysis, IEEE Trans. Neural Netw., 2002, 13, (6), pp. 1450–1464. </w:t>
+      </w:r>
+      <w:hyperlink r:id="rId19" w:history="1">
+        <w:r>
+          <w:t>https://doi.org/10.1109/TNN.2002.804287</w:t>
+        </w:r>
+      </w:hyperlink>
+      <w:r>
+        <w:rPr>
+          <w:szCs w:val="26"/>
+        </w:rPr>
+        <w:t>.</w:t>
       </w:r>
     </w:p>
     <w:p>
@@ -14601,19 +14751,21 @@
         <w:ind w:left="567" w:hanging="567"/>
         <w:jc w:val="both"/>
         <w:rPr>
-          <w:rFonts w:cs="Times New Roman"/>
-          <w:szCs w:val="26"/>
-        </w:rPr>
-      </w:pPr>
-      <w:bookmarkStart w:id="75" w:name="_Ref59298311"/>
-      <w:r>
-        <w:rPr>
-          <w:rFonts w:cs="Times New Roman"/>
-          <w:szCs w:val="26"/>
-        </w:rPr>
-        <w:t>Buitinck et al. (2013). API design for machine learning software: experiences from the scikit-learn project.</w:t>
-      </w:r>
-      <w:bookmarkEnd w:id="75"/>
+          <w:szCs w:val="26"/>
+        </w:rPr>
+      </w:pPr>
+      <w:r>
+        <w:rPr>
+          <w:szCs w:val="26"/>
+        </w:rPr>
+        <w:t>Penev, A., Atick, J. Local feature analysis: a general statistical theory for object representation, Netw. Comput. Neural Syst., 1996, 7, (3), pp. 477–500 6</w:t>
+      </w:r>
+      <w:r>
+        <w:rPr>
+          <w:szCs w:val="26"/>
+        </w:rPr>
+        <w:t>.</w:t>
+      </w:r>
     </w:p>
     <w:p>
       <w:pPr>
@@ -14624,41 +14776,28 @@
         </w:numPr>
         <w:spacing w:after="0"/>
         <w:ind w:left="567" w:hanging="567"/>
-        <w:rPr>
-          <w:rFonts w:cs="Times New Roman"/>
-          <w:szCs w:val="26"/>
-        </w:rPr>
-      </w:pPr>
-      <w:bookmarkStart w:id="76" w:name="_Ref59295945"/>
-      <w:r>
-        <w:rPr>
-          <w:rFonts w:cs="Times New Roman"/>
-          <w:szCs w:val="26"/>
-        </w:rPr>
-        <w:t xml:space="preserve">D ́eniz, O., Bueno, G., Salido, J., De la Torre, F.: Face recognition using Histograms of Oriented Gradients (2011). </w:t>
-      </w:r>
-      <w:r>
-        <w:fldChar w:fldCharType="begin"/>
-      </w:r>
-      <w:r>
-        <w:instrText xml:space="preserve"> HYPERLINK "https://doi.org/10.1016/j.patrec.2011.01.004" </w:instrText>
-      </w:r>
-      <w:r>
-        <w:fldChar w:fldCharType="separate"/>
-      </w:r>
-      <w:r>
-        <w:rPr>
-          <w:rFonts w:cs="Times New Roman"/>
-        </w:rPr>
-        <w:t>https://doi.org/10.1016/j.patrec.2011.01.004</w:t>
-      </w:r>
-      <w:r>
-        <w:rPr>
-          <w:rFonts w:cs="Times New Roman"/>
-        </w:rPr>
-        <w:fldChar w:fldCharType="end"/>
-      </w:r>
-      <w:bookmarkEnd w:id="76"/>
+        <w:jc w:val="both"/>
+        <w:rPr>
+          <w:szCs w:val="26"/>
+        </w:rPr>
+      </w:pPr>
+      <w:r>
+        <w:rPr>
+          <w:szCs w:val="26"/>
+        </w:rPr>
+        <w:t xml:space="preserve">Wiskott, L., Fellous, J., Kruger, N., Malsburg, C. Face recognition by elastic bunch graph matching, IEEE Trans. Patt. Anal. Mach. Intell., 1997, 19, (7), pp. 775–779. </w:t>
+      </w:r>
+      <w:hyperlink r:id="rId20" w:history="1">
+        <w:r>
+          <w:t>https://doi.org/10.1109/ICIP.1997.647401</w:t>
+        </w:r>
+      </w:hyperlink>
+      <w:r>
+        <w:rPr>
+          <w:szCs w:val="26"/>
+        </w:rPr>
+        <w:t>.</w:t>
+      </w:r>
     </w:p>
     <w:p>
       <w:pPr>
@@ -14669,32 +14808,17 @@
         </w:numPr>
         <w:spacing w:after="0"/>
         <w:ind w:left="567" w:hanging="567"/>
-        <w:rPr>
-          <w:rFonts w:cs="Times New Roman"/>
-          <w:szCs w:val="26"/>
-        </w:rPr>
-      </w:pPr>
-      <w:bookmarkStart w:id="77" w:name="_Ref59296210"/>
-      <w:r>
-        <w:rPr>
-          <w:rFonts w:cs="Times New Roman"/>
-          <w:szCs w:val="26"/>
-        </w:rPr>
-        <w:t xml:space="preserve">Wikipedia: </w:t>
-      </w:r>
-      <w:hyperlink r:id="rId18" w:history="1">
-        <w:r>
-          <w:t>https://en.wikipedia.org/wiki/Support_vector_machine</w:t>
-        </w:r>
-      </w:hyperlink>
-      <w:r>
-        <w:rPr>
-          <w:rFonts w:cs="Times New Roman"/>
-          <w:szCs w:val="26"/>
-        </w:rPr>
-        <w:t>.</w:t>
-      </w:r>
-      <w:bookmarkEnd w:id="77"/>
+        <w:jc w:val="both"/>
+        <w:rPr>
+          <w:szCs w:val="26"/>
+        </w:rPr>
+      </w:pPr>
+      <w:r>
+        <w:rPr>
+          <w:szCs w:val="26"/>
+        </w:rPr>
+        <w:t>Chaochao Lu, Xiaoou Tang. Surpassing Human-Level Face Verification Performance on LFW with GaussianFace. AAAI Publications, Twenty-Ninth AAAI Conference on Artificial Intelligence.</w:t>
+      </w:r>
     </w:p>
     <w:p>
       <w:pPr>
@@ -14705,32 +14829,28 @@
         </w:numPr>
         <w:spacing w:after="0"/>
         <w:ind w:left="567" w:hanging="567"/>
-        <w:rPr>
-          <w:rFonts w:cs="Times New Roman"/>
-          <w:szCs w:val="26"/>
-        </w:rPr>
-      </w:pPr>
-      <w:bookmarkStart w:id="78" w:name="_Ref59296845"/>
-      <w:r>
-        <w:rPr>
-          <w:rFonts w:cs="Times New Roman"/>
-          <w:szCs w:val="26"/>
-        </w:rPr>
-        <w:t xml:space="preserve">Support Vector Machines for Binary Classification. </w:t>
-      </w:r>
-      <w:hyperlink r:id="rId19" w:history="1">
-        <w:r>
-          <w:t>https://www.mathworks.com/help/stats/support-vector-machines-for-binaryclassification.html</w:t>
+        <w:jc w:val="both"/>
+        <w:rPr>
+          <w:szCs w:val="26"/>
+        </w:rPr>
+      </w:pPr>
+      <w:r>
+        <w:rPr>
+          <w:szCs w:val="26"/>
+        </w:rPr>
+        <w:t xml:space="preserve">Yaniv Taigman, Ming Yang, Marc’Aurelio Ranzato, Lior Wolf. DeepFace: Closing the Gap to Human-Level Performance in Face Verification. Published in: 2014 IEEE Conference on Computer Vision and Pattern Recognition. </w:t>
+      </w:r>
+      <w:hyperlink r:id="rId21" w:history="1">
+        <w:r>
+          <w:t>https://doi.org/10.1109/CVPR.2014.220</w:t>
         </w:r>
       </w:hyperlink>
       <w:r>
         <w:rPr>
-          <w:rFonts w:cs="Times New Roman"/>
           <w:szCs w:val="26"/>
         </w:rPr>
         <w:t>.</w:t>
       </w:r>
-      <w:bookmarkEnd w:id="78"/>
     </w:p>
     <w:p>
       <w:pPr>
@@ -14741,27 +14861,28 @@
         </w:numPr>
         <w:spacing w:after="0"/>
         <w:ind w:left="567" w:hanging="567"/>
-        <w:rPr>
-          <w:rFonts w:cs="Times New Roman"/>
-          <w:szCs w:val="26"/>
-        </w:rPr>
-      </w:pPr>
-      <w:bookmarkStart w:id="79" w:name="_Ref59296922"/>
-      <w:r>
-        <w:rPr>
-          <w:rFonts w:cs="Times New Roman"/>
-          <w:szCs w:val="26"/>
-        </w:rPr>
-        <w:t>V. Vapnik.: The Nature of Statistical Learning T</w:t>
-      </w:r>
-      <w:r>
-        <w:rPr>
-          <w:rFonts w:cs="Times New Roman"/>
-          <w:szCs w:val="26"/>
-        </w:rPr>
-        <w:t>heory, Springer-Verlag, 1995</w:t>
-      </w:r>
-      <w:bookmarkEnd w:id="79"/>
+        <w:jc w:val="both"/>
+        <w:rPr>
+          <w:szCs w:val="26"/>
+        </w:rPr>
+      </w:pPr>
+      <w:r>
+        <w:rPr>
+          <w:szCs w:val="26"/>
+        </w:rPr>
+        <w:t xml:space="preserve">Schroff, Florian; Kalenichenko, Dmitry; Philbin, James  (2015).  FaceNet: A unified embedding for face recognition and clustering. 2015 IEEE Conference on Computer Vision and Pattern Recognition (CVPR), 815–823.         </w:t>
+      </w:r>
+      <w:hyperlink r:id="rId22" w:history="1">
+        <w:r>
+          <w:t>https://doi.org/10.1109/CVPR.2015.7298682</w:t>
+        </w:r>
+      </w:hyperlink>
+      <w:r>
+        <w:rPr>
+          <w:szCs w:val="26"/>
+        </w:rPr>
+        <w:t>.</w:t>
+      </w:r>
     </w:p>
     <w:p>
       <w:pPr>
@@ -14772,27 +14893,41 @@
         </w:numPr>
         <w:spacing w:after="0"/>
         <w:ind w:left="567" w:hanging="567"/>
-        <w:rPr>
-          <w:rFonts w:cs="Times New Roman"/>
-          <w:szCs w:val="26"/>
-        </w:rPr>
-      </w:pPr>
-      <w:bookmarkStart w:id="80" w:name="_Ref59296901"/>
-      <w:r>
-        <w:rPr>
-          <w:rFonts w:cs="Times New Roman"/>
-          <w:szCs w:val="26"/>
-        </w:rPr>
-        <w:t xml:space="preserve">U. Krebel.: Pairwise classification and support vector machines. Advances in Kernel Methods: Support Vector </w:t>
-      </w:r>
-      <w:r>
-        <w:rPr>
-          <w:rFonts w:cs="Times New Roman"/>
-          <w:szCs w:val="26"/>
-        </w:rPr>
-        <w:t>Learning, 1999, pp. 255-268</w:t>
-      </w:r>
-      <w:bookmarkEnd w:id="80"/>
+        <w:jc w:val="both"/>
+        <w:rPr>
+          <w:szCs w:val="26"/>
+        </w:rPr>
+      </w:pPr>
+      <w:r>
+        <w:rPr>
+          <w:szCs w:val="26"/>
+        </w:rPr>
+        <w:t>Baltrusaitis, Tadas; Robinson, Peter; Morency, Louis-Philippe  (2016).  OpenFace: An open source facial behavior analysis toolkit. 2016 IEEE Winter Conference on Applications of Computer</w:t>
+      </w:r>
+      <w:r>
+        <w:rPr>
+          <w:szCs w:val="26"/>
+        </w:rPr>
+        <w:t xml:space="preserve"> Vision (WACV), </w:t>
+      </w:r>
+      <w:r>
+        <w:rPr>
+          <w:szCs w:val="26"/>
+        </w:rPr>
+        <w:t xml:space="preserve">1–10.         </w:t>
+      </w:r>
+      <w:r>
+        <w:rPr>
+          <w:szCs w:val="26"/>
+        </w:rPr>
+        <w:t>https://doi.org/</w:t>
+      </w:r>
+      <w:r>
+        <w:rPr>
+          <w:szCs w:val="26"/>
+        </w:rPr>
+        <w:t>10.1109/WACV.2016.7477553.</w:t>
+      </w:r>
     </w:p>
     <w:p>
       <w:pPr>
@@ -14804,23 +14939,55 @@
         <w:spacing w:after="0"/>
         <w:ind w:left="567" w:hanging="567"/>
         <w:rPr>
-          <w:rFonts w:cs="Times New Roman"/>
-          <w:szCs w:val="26"/>
-        </w:rPr>
-      </w:pPr>
-      <w:r>
-        <w:rPr>
-          <w:rFonts w:cs="Times New Roman"/>
-          <w:szCs w:val="26"/>
-        </w:rPr>
-        <w:t>Duda, Richard O., Peter E. Hart, and David G. Stork. Pattern classificat</w:t>
-      </w:r>
-      <w:r>
-        <w:rPr>
-          <w:rFonts w:cs="Times New Roman"/>
-          <w:szCs w:val="26"/>
-        </w:rPr>
-        <w:t>ion. John Wiley &amp; Sons, 2012</w:t>
+          <w:szCs w:val="26"/>
+        </w:rPr>
+      </w:pPr>
+      <w:r>
+        <w:rPr>
+          <w:szCs w:val="26"/>
+        </w:rPr>
+        <w:t>P. J. P. et al (2011).</w:t>
+      </w:r>
+      <w:r>
+        <w:rPr>
+          <w:szCs w:val="26"/>
+        </w:rPr>
+        <w:t xml:space="preserve"> An intr</w:t>
+      </w:r>
+      <w:r>
+        <w:rPr>
+          <w:szCs w:val="26"/>
+        </w:rPr>
+        <w:t xml:space="preserve">oduction to the good, the bad, </w:t>
+      </w:r>
+      <w:r>
+        <w:rPr>
+          <w:szCs w:val="26"/>
+        </w:rPr>
+        <w:t>&amp; the ugly face reco</w:t>
+      </w:r>
+      <w:r>
+        <w:rPr>
+          <w:szCs w:val="26"/>
+        </w:rPr>
+        <w:t>gnition challenge problem. IEEE</w:t>
+      </w:r>
+      <w:r>
+        <w:rPr>
+          <w:szCs w:val="26"/>
+        </w:rPr>
+        <w:t xml:space="preserve">. </w:t>
+      </w:r>
+      <w:hyperlink r:id="rId23" w:history="1">
+        <w:r>
+          <w:t>https://doi.org/10.1109/FG.2011.5771424</w:t>
+        </w:r>
+      </w:hyperlink>
+      <w:r>
+        <w:rPr>
+          <w:szCs w:val="26"/>
+        </w:rPr>
+        <w:t>.</w:t>
       </w:r>
     </w:p>
     <w:p>
@@ -14832,39 +14999,34 @@
         </w:numPr>
         <w:spacing w:after="0"/>
         <w:ind w:left="567" w:hanging="567"/>
-        <w:rPr>
-          <w:szCs w:val="26"/>
-        </w:rPr>
-      </w:pPr>
-      <w:r>
-        <w:rPr>
-          <w:szCs w:val="26"/>
-        </w:rPr>
-        <w:t xml:space="preserve">Pham, Nguyen-Khang &amp; Nguyen, Minh &amp; Do, Thanh-Nghi. (2017). Điểm danh bằng mặt người với đặc trưng </w:t>
-      </w:r>
-      <w:r>
-        <w:rPr>
-          <w:szCs w:val="26"/>
-        </w:rPr>
-        <w:t>G</w:t>
-      </w:r>
-      <w:r>
-        <w:rPr>
-          <w:szCs w:val="26"/>
-        </w:rPr>
-        <w:t>ist và máy học véc</w:t>
-      </w:r>
-      <w:r>
-        <w:rPr>
-          <w:szCs w:val="26"/>
-        </w:rPr>
-        <w:t>-</w:t>
-      </w:r>
-      <w:r>
-        <w:rPr>
-          <w:szCs w:val="26"/>
-        </w:rPr>
-        <w:t>tơ hỗ trợ. 10.15625/vap.2017.00019.</w:t>
+        <w:jc w:val="both"/>
+        <w:rPr>
+          <w:szCs w:val="26"/>
+        </w:rPr>
+      </w:pPr>
+      <w:r>
+        <w:rPr>
+          <w:szCs w:val="26"/>
+        </w:rPr>
+        <w:t xml:space="preserve">Yaniv Taigman, Ming Yang, Marc’Aurelio Ranzato, Lior Wolf. DeepFace: Closing the Gap to Human-Level Performance in Face Verification. Published </w:t>
+      </w:r>
+      <w:r>
+        <w:rPr>
+          <w:szCs w:val="26"/>
+        </w:rPr>
+        <w:lastRenderedPageBreak/>
+        <w:t xml:space="preserve">in: 2014 IEEE Conference on Computer Vision and Pattern Recognition. </w:t>
+      </w:r>
+      <w:hyperlink r:id="rId24" w:history="1">
+        <w:r>
+          <w:t>https://doi.org/10.1109/CVPR.2014.220</w:t>
+        </w:r>
+      </w:hyperlink>
+      <w:r>
+        <w:rPr>
+          <w:szCs w:val="26"/>
+        </w:rPr>
+        <w:t>.</w:t>
       </w:r>
     </w:p>
     <w:p>
@@ -14875,23 +15037,21 @@
           <w:numId w:val="9"/>
         </w:numPr>
         <w:spacing w:after="0"/>
-        <w:rPr>
-          <w:szCs w:val="26"/>
-        </w:rPr>
-      </w:pPr>
-      <w:r>
-        <w:rPr>
-          <w:szCs w:val="26"/>
-        </w:rPr>
-        <w:t>Turk, M., Pentland, A. Eigenfaces for recognition, Journal of Cognitive Neuroscience, vol.3, no. 1, pp. 71-86, 1991</w:t>
-      </w:r>
-      <w:r>
-        <w:rPr>
-          <w:szCs w:val="26"/>
-        </w:rPr>
-        <w:t>.</w:t>
-      </w:r>
-    </w:p>
+        <w:ind w:left="567" w:hanging="567"/>
+        <w:jc w:val="both"/>
+        <w:rPr>
+          <w:szCs w:val="26"/>
+        </w:rPr>
+      </w:pPr>
+      <w:r>
+        <w:rPr>
+          <w:szCs w:val="26"/>
+        </w:rPr>
+        <w:t>Davis E. King. Dlib-ml: A Machine Learning Toolkit. Journal of Machine Learning Research 10, pp. 1755-1758, 2009</w:t>
+      </w:r>
+      <w:bookmarkEnd w:id="71"/>
+    </w:p>
+    <w:bookmarkStart w:id="72" w:name="_Ref59297507"/>
     <w:p>
       <w:pPr>
         <w:pStyle w:val="ListParagraph"/>
@@ -14900,36 +15060,48 @@
           <w:numId w:val="9"/>
         </w:numPr>
         <w:spacing w:after="0"/>
-        <w:rPr>
-          <w:szCs w:val="26"/>
-        </w:rPr>
-      </w:pPr>
-      <w:r>
-        <w:rPr>
-          <w:szCs w:val="26"/>
-        </w:rPr>
-        <w:t>B</w:t>
-      </w:r>
-      <w:r>
-        <w:rPr>
-          <w:szCs w:val="26"/>
-        </w:rPr>
-        <w:t xml:space="preserve">elhumeur, P.N., Hespanha, J.P., Kriegman, D.J. Eigenfaces against Fisherfaces: recognition using class specific linear projection, IEEE Trans. Patt. Anal. Mach. Intell., 1997, 19, (7), pp. 711–720. </w:t>
-      </w:r>
-      <w:hyperlink r:id="rId20" w:history="1">
-        <w:r>
-          <w:rPr>
-            <w:rStyle w:val="Hyperlink"/>
-            <w:szCs w:val="26"/>
-          </w:rPr>
-          <w:t>https://doi.org/10.1109/34.598228</w:t>
-        </w:r>
-      </w:hyperlink>
-      <w:r>
-        <w:rPr>
-          <w:szCs w:val="26"/>
-        </w:rPr>
-        <w:t>.</w:t>
+        <w:ind w:left="567" w:hanging="567"/>
+        <w:jc w:val="both"/>
+        <w:rPr>
+          <w:rFonts w:cs="Times New Roman"/>
+          <w:szCs w:val="26"/>
+        </w:rPr>
+      </w:pPr>
+      <w:r>
+        <w:rPr>
+          <w:rFonts w:cs="Times New Roman"/>
+          <w:szCs w:val="26"/>
+        </w:rPr>
+        <w:fldChar w:fldCharType="begin"/>
+      </w:r>
+      <w:r>
+        <w:rPr>
+          <w:rFonts w:cs="Times New Roman"/>
+          <w:szCs w:val="26"/>
+        </w:rPr>
+        <w:instrText xml:space="preserve"> HYPERLINK "https://docs.python.org/3/" </w:instrText>
+      </w:r>
+      <w:r>
+        <w:rPr>
+          <w:rFonts w:cs="Times New Roman"/>
+          <w:szCs w:val="26"/>
+        </w:rPr>
+        <w:fldChar w:fldCharType="separate"/>
+      </w:r>
+      <w:r>
+        <w:rPr>
+          <w:rFonts w:cs="Times New Roman"/>
+          <w:szCs w:val="26"/>
+        </w:rPr>
+        <w:t>https://docs.python.org/3/</w:t>
+      </w:r>
+      <w:bookmarkEnd w:id="72"/>
+      <w:r>
+        <w:rPr>
+          <w:rFonts w:cs="Times New Roman"/>
+          <w:szCs w:val="26"/>
+        </w:rPr>
+        <w:fldChar w:fldCharType="end"/>
       </w:r>
     </w:p>
     <w:p>
@@ -14940,32 +15112,29 @@
           <w:numId w:val="9"/>
         </w:numPr>
         <w:spacing w:after="0"/>
-        <w:rPr>
-          <w:szCs w:val="26"/>
-        </w:rPr>
-      </w:pPr>
-      <w:r>
-        <w:rPr>
-          <w:szCs w:val="26"/>
-        </w:rPr>
-        <w:t xml:space="preserve">Bartlett, M., Movellan, J., Sejnowski, T. Face recognition by independent component analysis, IEEE Trans. Neural Netw., 2002, 13, (6), pp. 1450–1464. </w:t>
-      </w:r>
-      <w:hyperlink r:id="rId21" w:history="1">
-        <w:r>
-          <w:rPr>
-            <w:rStyle w:val="Hyperlink"/>
-            <w:szCs w:val="26"/>
-          </w:rPr>
-          <w:t>https://doi.org/10.1109/TNN.2002.804287</w:t>
-        </w:r>
-      </w:hyperlink>
-      <w:r>
-        <w:rPr>
-          <w:szCs w:val="26"/>
-        </w:rPr>
-        <w:t>.</w:t>
-      </w:r>
-    </w:p>
+        <w:ind w:left="567" w:hanging="567"/>
+        <w:jc w:val="both"/>
+        <w:rPr>
+          <w:szCs w:val="26"/>
+        </w:rPr>
+      </w:pPr>
+      <w:bookmarkStart w:id="73" w:name="_Ref59297718"/>
+      <w:r>
+        <w:rPr>
+          <w:rFonts w:cs="Times New Roman"/>
+          <w:szCs w:val="26"/>
+        </w:rPr>
+        <w:t xml:space="preserve">Bradski, G. (2000). The OpenCV Library. Dr. Dobb&amp;#x27;s Journal of Software </w:t>
+      </w:r>
+      <w:r>
+        <w:rPr>
+          <w:szCs w:val="26"/>
+        </w:rPr>
+        <w:t>Tools.</w:t>
+      </w:r>
+      <w:bookmarkEnd w:id="73"/>
+    </w:p>
+    <w:bookmarkStart w:id="74" w:name="_Ref59298192"/>
     <w:p>
       <w:pPr>
         <w:pStyle w:val="ListParagraph"/>
@@ -14974,21 +15143,42 @@
           <w:numId w:val="9"/>
         </w:numPr>
         <w:spacing w:after="0"/>
-        <w:rPr>
-          <w:szCs w:val="26"/>
-        </w:rPr>
-      </w:pPr>
-      <w:r>
-        <w:rPr>
-          <w:szCs w:val="26"/>
-        </w:rPr>
-        <w:t>Penev, A., Atick, J. Local feature analysis: a general statistical theory for object representation, Netw. Comput. Neural Syst., 1996, 7, (3), pp. 477–500 6</w:t>
-      </w:r>
-      <w:r>
-        <w:rPr>
-          <w:szCs w:val="26"/>
-        </w:rPr>
-        <w:t>.</w:t>
+        <w:ind w:left="567" w:hanging="567"/>
+        <w:jc w:val="both"/>
+        <w:rPr>
+          <w:szCs w:val="26"/>
+        </w:rPr>
+      </w:pPr>
+      <w:r>
+        <w:rPr>
+          <w:szCs w:val="26"/>
+        </w:rPr>
+        <w:fldChar w:fldCharType="begin"/>
+      </w:r>
+      <w:r>
+        <w:rPr>
+          <w:szCs w:val="26"/>
+        </w:rPr>
+        <w:instrText xml:space="preserve"> HYPERLINK "https://github.com/ageitgey/face_recognition" </w:instrText>
+      </w:r>
+      <w:r>
+        <w:rPr>
+          <w:szCs w:val="26"/>
+        </w:rPr>
+        <w:fldChar w:fldCharType="separate"/>
+      </w:r>
+      <w:r>
+        <w:rPr>
+          <w:szCs w:val="26"/>
+        </w:rPr>
+        <w:t>https://github.com/ageitgey/face_recognition</w:t>
+      </w:r>
+      <w:bookmarkEnd w:id="74"/>
+      <w:r>
+        <w:rPr>
+          <w:szCs w:val="26"/>
+        </w:rPr>
+        <w:fldChar w:fldCharType="end"/>
       </w:r>
     </w:p>
     <w:p>
@@ -14999,32 +15189,20 @@
           <w:numId w:val="9"/>
         </w:numPr>
         <w:spacing w:after="0"/>
-        <w:rPr>
-          <w:szCs w:val="26"/>
-        </w:rPr>
-      </w:pPr>
-      <w:r>
-        <w:rPr>
-          <w:szCs w:val="26"/>
-        </w:rPr>
-        <w:lastRenderedPageBreak/>
-        <w:t xml:space="preserve">Wiskott, L., Fellous, J., Kruger, N., Malsburg, C. Face recognition by elastic bunch graph matching, IEEE Trans. Patt. Anal. Mach. Intell., 1997, 19, (7), pp. 775–779. </w:t>
-      </w:r>
-      <w:hyperlink r:id="rId22" w:history="1">
-        <w:r>
-          <w:rPr>
-            <w:rStyle w:val="Hyperlink"/>
-            <w:szCs w:val="26"/>
-          </w:rPr>
-          <w:t>https://doi.org/10.1109/ICIP.1997.647401</w:t>
-        </w:r>
-      </w:hyperlink>
-      <w:r>
-        <w:rPr>
-          <w:szCs w:val="26"/>
-        </w:rPr>
-        <w:t>.</w:t>
-      </w:r>
+        <w:ind w:left="567" w:hanging="567"/>
+        <w:jc w:val="both"/>
+        <w:rPr>
+          <w:szCs w:val="26"/>
+        </w:rPr>
+      </w:pPr>
+      <w:bookmarkStart w:id="75" w:name="_Ref59298311"/>
+      <w:r>
+        <w:rPr>
+          <w:szCs w:val="26"/>
+        </w:rPr>
+        <w:t>Buitinck et al. (2013). API design for machine learning software: experiences from the scikit-learn project.</w:t>
+      </w:r>
+      <w:bookmarkEnd w:id="75"/>
     </w:p>
     <w:p>
       <w:pPr>
@@ -15034,16 +15212,31 @@
           <w:numId w:val="9"/>
         </w:numPr>
         <w:spacing w:after="0"/>
-        <w:rPr>
-          <w:szCs w:val="26"/>
-        </w:rPr>
-      </w:pPr>
-      <w:r>
-        <w:rPr>
-          <w:szCs w:val="26"/>
-        </w:rPr>
-        <w:t>Chaochao Lu, Xiaoou Tang. Surpassing Human-Level Face Verification Performance on LFW with GaussianFace. AAAI Publications, Twenty-Ninth AAAI Conference on Artificial Intelligence.</w:t>
-      </w:r>
+        <w:ind w:left="567" w:hanging="567"/>
+        <w:rPr>
+          <w:szCs w:val="26"/>
+        </w:rPr>
+      </w:pPr>
+      <w:bookmarkStart w:id="76" w:name="_Ref59994119"/>
+      <w:bookmarkStart w:id="77" w:name="_Ref59295945"/>
+      <w:r>
+        <w:rPr>
+          <w:szCs w:val="26"/>
+        </w:rPr>
+        <w:t xml:space="preserve">O. Déniz, G. Bueno, J. Salido, F. De la Torre. Face recognition using Histograms of Oriented Gradients. </w:t>
+      </w:r>
+      <w:hyperlink r:id="rId25" w:history="1">
+        <w:r>
+          <w:t>https://doi.org/10.1016/j.patrec.2011.01.004</w:t>
+        </w:r>
+      </w:hyperlink>
+      <w:r>
+        <w:rPr>
+          <w:szCs w:val="26"/>
+        </w:rPr>
+        <w:t>.</w:t>
+      </w:r>
+      <w:bookmarkEnd w:id="76"/>
     </w:p>
     <w:p>
       <w:pPr>
@@ -15053,31 +15246,26 @@
           <w:numId w:val="9"/>
         </w:numPr>
         <w:spacing w:after="0"/>
-        <w:rPr>
-          <w:szCs w:val="26"/>
-        </w:rPr>
-      </w:pPr>
-      <w:r>
-        <w:rPr>
-          <w:szCs w:val="26"/>
-        </w:rPr>
-        <w:t xml:space="preserve">Yaniv Taigman, Ming Yang, Marc’Aurelio Ranzato, Lior Wolf. DeepFace: Closing the Gap to Human-Level Performance in Face Verification. Published in: 2014 IEEE Conference on Computer Vision and Pattern Recognition. </w:t>
-      </w:r>
-      <w:hyperlink r:id="rId23" w:history="1">
-        <w:r>
-          <w:rPr>
-            <w:rStyle w:val="Hyperlink"/>
+        <w:ind w:left="567" w:hanging="567"/>
+        <w:rPr>
+          <w:szCs w:val="26"/>
+        </w:rPr>
+      </w:pPr>
+      <w:r>
+        <w:rPr>
+          <w:szCs w:val="26"/>
+        </w:rPr>
+        <w:t xml:space="preserve">D ́eniz, O., Bueno, G., Salido, J., De la Torre, F.: Face recognition using Histograms of Oriented Gradients (2011). </w:t>
+      </w:r>
+      <w:hyperlink r:id="rId26" w:history="1">
+        <w:r>
+          <w:rPr>
             <w:szCs w:val="26"/>
           </w:rPr>
-          <w:t>https://doi.org/10.1109/CVPR.2014.220</w:t>
+          <w:t>https://doi.org/10.1016/j.patrec.2011.01.004</w:t>
         </w:r>
       </w:hyperlink>
-      <w:r>
-        <w:rPr>
-          <w:szCs w:val="26"/>
-        </w:rPr>
-        <w:t>.</w:t>
-      </w:r>
+      <w:bookmarkEnd w:id="77"/>
     </w:p>
     <w:p>
       <w:pPr>
@@ -15087,23 +15275,24 @@
           <w:numId w:val="9"/>
         </w:numPr>
         <w:spacing w:after="0"/>
-        <w:rPr>
-          <w:szCs w:val="26"/>
-        </w:rPr>
-      </w:pPr>
-      <w:r>
-        <w:rPr>
-          <w:szCs w:val="26"/>
-        </w:rPr>
-        <w:t xml:space="preserve">Schroff, Florian; Kalenichenko, Dmitry; Philbin, James  (2015).  FaceNet: A unified embedding for face recognition and clustering. 2015 IEEE Conference on Computer Vision and Pattern Recognition (CVPR), 815–823.         </w:t>
-      </w:r>
-      <w:hyperlink r:id="rId24" w:history="1">
-        <w:r>
-          <w:rPr>
-            <w:rStyle w:val="Hyperlink"/>
+        <w:ind w:left="567" w:hanging="567"/>
+        <w:rPr>
+          <w:szCs w:val="26"/>
+        </w:rPr>
+      </w:pPr>
+      <w:bookmarkStart w:id="78" w:name="_Ref59296210"/>
+      <w:r>
+        <w:rPr>
+          <w:szCs w:val="26"/>
+        </w:rPr>
+        <w:t xml:space="preserve">Wikipedia: </w:t>
+      </w:r>
+      <w:hyperlink r:id="rId27" w:history="1">
+        <w:r>
+          <w:rPr>
             <w:szCs w:val="26"/>
           </w:rPr>
-          <w:t>https://doi.org/10.1109/CVPR.2015.7298682</w:t>
+          <w:t>https://en.wikipedia.org/wiki/Support_vector_machine</w:t>
         </w:r>
       </w:hyperlink>
       <w:r>
@@ -15112,7 +15301,10 @@
         </w:rPr>
         <w:t>.</w:t>
       </w:r>
-    </w:p>
+      <w:bookmarkEnd w:id="78"/>
+    </w:p>
+    <w:bookmarkStart w:id="79" w:name="_Ref59997245"/>
+    <w:bookmarkStart w:id="80" w:name="_Ref59296845"/>
     <w:p>
       <w:pPr>
         <w:pStyle w:val="ListParagraph"/>
@@ -15121,46 +15313,55 @@
           <w:numId w:val="9"/>
         </w:numPr>
         <w:spacing w:after="0"/>
-        <w:rPr>
-          <w:szCs w:val="26"/>
-        </w:rPr>
-      </w:pPr>
-      <w:r>
-        <w:rPr>
-          <w:szCs w:val="26"/>
-        </w:rPr>
-        <w:t xml:space="preserve">Baltrusaitis, Tadas; Robinson, Peter; Morency, Louis-Philippe  (2016).  OpenFace: An open source facial behavior analysis toolkit. </w:t>
-      </w:r>
-      <w:r>
-        <w:rPr>
-          <w:szCs w:val="26"/>
-        </w:rPr>
-        <w:t>2016 IEEE Winter Conference on Applications of Computer</w:t>
-      </w:r>
-      <w:r>
-        <w:rPr>
-          <w:szCs w:val="26"/>
-        </w:rPr>
-        <w:t xml:space="preserve"> Vision (WACV), </w:t>
-      </w:r>
-      <w:r>
-        <w:rPr>
-          <w:szCs w:val="26"/>
-        </w:rPr>
-        <w:t xml:space="preserve">1–10.         </w:t>
-      </w:r>
-      <w:r>
-        <w:rPr>
-          <w:szCs w:val="26"/>
-        </w:rPr>
-        <w:t>https://doi.org/</w:t>
-      </w:r>
-      <w:r>
-        <w:rPr>
-          <w:szCs w:val="26"/>
-        </w:rPr>
-        <w:t>10.1109/WACV.2016.7477553.</w:t>
-      </w:r>
+        <w:ind w:left="567" w:hanging="567"/>
+        <w:rPr>
+          <w:szCs w:val="26"/>
+        </w:rPr>
+      </w:pPr>
+      <w:r>
+        <w:rPr>
+          <w:szCs w:val="26"/>
+        </w:rPr>
+        <w:fldChar w:fldCharType="begin"/>
+      </w:r>
+      <w:r>
+        <w:rPr>
+          <w:szCs w:val="26"/>
+        </w:rPr>
+        <w:instrText xml:space="preserve"> HYPERLINK "https://machinelearningcoban.com" </w:instrText>
+      </w:r>
+      <w:r>
+        <w:rPr>
+          <w:szCs w:val="26"/>
+        </w:rPr>
+        <w:fldChar w:fldCharType="separate"/>
+      </w:r>
+      <w:r>
+        <w:t>machinelearningcoban.com</w:t>
+      </w:r>
+      <w:r>
+        <w:fldChar w:fldCharType="end"/>
+      </w:r>
+      <w:r>
+        <w:rPr>
+          <w:szCs w:val="26"/>
+        </w:rPr>
+        <w:t xml:space="preserve">, </w:t>
+      </w:r>
+      <w:bookmarkStart w:id="81" w:name="_GoBack"/>
+      <w:bookmarkEnd w:id="81"/>
+      <w:r>
+        <w:rPr>
+          <w:szCs w:val="26"/>
+        </w:rPr>
+        <w:t xml:space="preserve">Available in: </w:t>
+      </w:r>
+      <w:hyperlink r:id="rId28" w:history="1">
+        <w:r>
+          <w:t>https://machinelearningcoban.com/2017/04/09/smv/</w:t>
+        </w:r>
+      </w:hyperlink>
+      <w:bookmarkEnd w:id="79"/>
     </w:p>
     <w:p>
       <w:pPr>
@@ -15170,73 +15371,34 @@
           <w:numId w:val="9"/>
         </w:numPr>
         <w:spacing w:after="0"/>
-        <w:rPr>
-          <w:szCs w:val="26"/>
-        </w:rPr>
-      </w:pPr>
-      <w:r>
-        <w:rPr>
-          <w:szCs w:val="26"/>
-        </w:rPr>
-        <w:t>P. J. P. et al</w:t>
-      </w:r>
-      <w:r>
-        <w:rPr>
-          <w:szCs w:val="26"/>
-        </w:rPr>
-        <w:t xml:space="preserve"> (2011)</w:t>
-      </w:r>
+        <w:ind w:left="567" w:hanging="567"/>
+        <w:rPr>
+          <w:szCs w:val="26"/>
+        </w:rPr>
+      </w:pPr>
+      <w:bookmarkStart w:id="82" w:name="_Ref59997330"/>
+      <w:r>
+        <w:rPr>
+          <w:szCs w:val="26"/>
+        </w:rPr>
+        <w:t xml:space="preserve">Support Vector Machines for Binary Classification. </w:t>
+      </w:r>
+      <w:hyperlink r:id="rId29" w:history="1">
+        <w:r>
+          <w:rPr>
+            <w:szCs w:val="26"/>
+          </w:rPr>
+          <w:t>https://www.mathworks.com/help/stats/support-vector-machines-for-binaryclassification.html</w:t>
+        </w:r>
+      </w:hyperlink>
       <w:r>
         <w:rPr>
           <w:szCs w:val="26"/>
         </w:rPr>
         <w:t>.</w:t>
       </w:r>
-      <w:r>
-        <w:rPr>
-          <w:szCs w:val="26"/>
-        </w:rPr>
-        <w:t xml:space="preserve"> An intr</w:t>
-      </w:r>
-      <w:r>
-        <w:rPr>
-          <w:szCs w:val="26"/>
-        </w:rPr>
-        <w:t xml:space="preserve">oduction to the good, the bad, </w:t>
-      </w:r>
-      <w:r>
-        <w:rPr>
-          <w:szCs w:val="26"/>
-        </w:rPr>
-        <w:t>&amp; the ugly face reco</w:t>
-      </w:r>
-      <w:r>
-        <w:rPr>
-          <w:szCs w:val="26"/>
-        </w:rPr>
-        <w:t>gnition challenge problem. IEEE</w:t>
-      </w:r>
-      <w:r>
-        <w:rPr>
-          <w:szCs w:val="26"/>
-        </w:rPr>
-        <w:t xml:space="preserve">. </w:t>
-      </w:r>
-      <w:hyperlink r:id="rId25" w:history="1">
-        <w:r>
-          <w:rPr>
-            <w:rStyle w:val="Hyperlink"/>
-            <w:szCs w:val="26"/>
-          </w:rPr>
-          <w:t>https://doi.org/10.1109/FG.2011.5771424</w:t>
-        </w:r>
-      </w:hyperlink>
-      <w:r>
-        <w:rPr>
-          <w:szCs w:val="26"/>
-        </w:rPr>
-        <w:t>.</w:t>
-      </w:r>
+      <w:bookmarkEnd w:id="80"/>
+      <w:bookmarkEnd w:id="82"/>
     </w:p>
     <w:p>
       <w:pPr>
@@ -15246,31 +15408,42 @@
           <w:numId w:val="9"/>
         </w:numPr>
         <w:spacing w:after="0"/>
-        <w:rPr>
-          <w:szCs w:val="26"/>
-        </w:rPr>
-      </w:pPr>
-      <w:r>
-        <w:rPr>
-          <w:szCs w:val="26"/>
-        </w:rPr>
-        <w:t xml:space="preserve">Yaniv Taigman, Ming Yang, Marc’Aurelio Ranzato, Lior Wolf. DeepFace: Closing the Gap to Human-Level Performance in Face Verification. Published in: 2014 IEEE Conference on Computer Vision and Pattern Recognition. </w:t>
-      </w:r>
-      <w:hyperlink r:id="rId26" w:history="1">
-        <w:r>
-          <w:rPr>
-            <w:rStyle w:val="Hyperlink"/>
-            <w:szCs w:val="26"/>
-          </w:rPr>
-          <w:t>https://doi.org/10.1109/CVPR.2014.220</w:t>
-        </w:r>
-      </w:hyperlink>
-      <w:r>
-        <w:rPr>
-          <w:szCs w:val="26"/>
-        </w:rPr>
-        <w:t>.</w:t>
-      </w:r>
+        <w:ind w:left="567" w:hanging="567"/>
+        <w:jc w:val="both"/>
+        <w:rPr>
+          <w:rFonts w:cs="Times New Roman"/>
+          <w:szCs w:val="26"/>
+        </w:rPr>
+      </w:pPr>
+      <w:bookmarkStart w:id="83" w:name="_Ref59296922"/>
+      <w:r>
+        <w:rPr>
+          <w:rFonts w:cs="Times New Roman"/>
+          <w:szCs w:val="26"/>
+        </w:rPr>
+        <w:t xml:space="preserve">V. Vapnik.: The </w:t>
+      </w:r>
+      <w:r>
+        <w:rPr>
+          <w:szCs w:val="26"/>
+        </w:rPr>
+        <w:t>Nature</w:t>
+      </w:r>
+      <w:r>
+        <w:rPr>
+          <w:rFonts w:cs="Times New Roman"/>
+          <w:szCs w:val="26"/>
+        </w:rPr>
+        <w:t xml:space="preserve"> of Statistical Learning T</w:t>
+      </w:r>
+      <w:r>
+        <w:rPr>
+          <w:rFonts w:cs="Times New Roman"/>
+          <w:szCs w:val="26"/>
+        </w:rPr>
+        <w:t>heory, Springer-Verlag, 1995</w:t>
+      </w:r>
+      <w:bookmarkEnd w:id="83"/>
     </w:p>
     <w:p>
       <w:pPr>
@@ -15280,31 +15453,29 @@
           <w:numId w:val="9"/>
         </w:numPr>
         <w:spacing w:after="0"/>
-        <w:rPr>
-          <w:szCs w:val="26"/>
-        </w:rPr>
-      </w:pPr>
-      <w:r>
-        <w:rPr>
-          <w:szCs w:val="26"/>
-        </w:rPr>
-        <w:t xml:space="preserve">O. Déniz, G. Bueno, J. Salido, F. De la Torre. Face recognition using Histograms of Oriented Gradients. </w:t>
-      </w:r>
-      <w:hyperlink r:id="rId27" w:history="1">
-        <w:r>
-          <w:rPr>
-            <w:rStyle w:val="Hyperlink"/>
-            <w:szCs w:val="26"/>
-          </w:rPr>
-          <w:t>https://doi.org/10.1016/j.patrec.2011.01.004</w:t>
-        </w:r>
-      </w:hyperlink>
-      <w:r>
-        <w:rPr>
-          <w:szCs w:val="26"/>
-        </w:rPr>
-        <w:t>.</w:t>
-      </w:r>
+        <w:ind w:left="567" w:hanging="567"/>
+        <w:jc w:val="both"/>
+        <w:rPr>
+          <w:rFonts w:cs="Times New Roman"/>
+          <w:szCs w:val="26"/>
+        </w:rPr>
+      </w:pPr>
+      <w:bookmarkStart w:id="84" w:name="_Ref59296901"/>
+      <w:r>
+        <w:rPr>
+          <w:rFonts w:cs="Times New Roman"/>
+          <w:szCs w:val="26"/>
+        </w:rPr>
+        <w:t xml:space="preserve">U. Krebel.: Pairwise classification and support vector machines. Advances in Kernel Methods: Support Vector </w:t>
+      </w:r>
+      <w:r>
+        <w:rPr>
+          <w:rFonts w:cs="Times New Roman"/>
+          <w:szCs w:val="26"/>
+        </w:rPr>
+        <w:t>Learning, 1999, pp. 255-268</w:t>
+      </w:r>
+      <w:bookmarkEnd w:id="84"/>
     </w:p>
     <w:p>
       <w:pPr>
@@ -15314,34 +15485,40 @@
           <w:numId w:val="9"/>
         </w:numPr>
         <w:spacing w:after="0"/>
-        <w:rPr>
-          <w:szCs w:val="26"/>
-        </w:rPr>
-      </w:pPr>
-      <w:hyperlink r:id="rId28" w:history="1">
-        <w:r>
-          <w:rPr>
-            <w:rStyle w:val="Hyperlink"/>
-            <w:szCs w:val="26"/>
-          </w:rPr>
-          <w:t>machinelearningcoban.com</w:t>
-        </w:r>
-      </w:hyperlink>
-      <w:r>
-        <w:rPr>
-          <w:szCs w:val="26"/>
-        </w:rPr>
-        <w:t xml:space="preserve">, Available in: </w:t>
-      </w:r>
-      <w:hyperlink r:id="rId29" w:history="1">
-        <w:r>
-          <w:rPr>
-            <w:rStyle w:val="Hyperlink"/>
-            <w:szCs w:val="26"/>
-          </w:rPr>
-          <w:t>https://machinelearningcoban.com/2017/04/09/smv/</w:t>
-        </w:r>
-      </w:hyperlink>
+        <w:ind w:left="567" w:hanging="567"/>
+        <w:jc w:val="both"/>
+        <w:rPr>
+          <w:rFonts w:cs="Times New Roman"/>
+          <w:szCs w:val="26"/>
+        </w:rPr>
+      </w:pPr>
+      <w:r>
+        <w:rPr>
+          <w:rFonts w:cs="Times New Roman"/>
+          <w:szCs w:val="26"/>
+        </w:rPr>
+        <w:t xml:space="preserve">Duda, Richard O., </w:t>
+      </w:r>
+      <w:r>
+        <w:rPr>
+          <w:szCs w:val="26"/>
+        </w:rPr>
+        <w:t>Peter</w:t>
+      </w:r>
+      <w:r>
+        <w:rPr>
+          <w:rFonts w:cs="Times New Roman"/>
+          <w:szCs w:val="26"/>
+        </w:rPr>
+        <w:t xml:space="preserve"> E. Hart, and David G. Stork. Pattern classificat</w:t>
+      </w:r>
+      <w:r>
+        <w:rPr>
+          <w:rFonts w:cs="Times New Roman"/>
+          <w:szCs w:val="26"/>
+        </w:rPr>
+        <w:t>ion. John Wiley &amp; Sons, 2012</w:t>
+      </w:r>
     </w:p>
     <w:p>
       <w:pPr>
@@ -15351,18 +15528,65 @@
           <w:numId w:val="9"/>
         </w:numPr>
         <w:spacing w:after="0"/>
-        <w:rPr>
-          <w:szCs w:val="26"/>
-        </w:rPr>
-      </w:pPr>
-      <w:bookmarkStart w:id="81" w:name="_Ref59959276"/>
+        <w:ind w:left="567" w:hanging="567"/>
+        <w:jc w:val="both"/>
+        <w:rPr>
+          <w:szCs w:val="26"/>
+        </w:rPr>
+      </w:pPr>
+      <w:r>
+        <w:rPr>
+          <w:szCs w:val="26"/>
+        </w:rPr>
+        <w:t xml:space="preserve">Pham, Nguyen-Khang &amp; Nguyen, Minh &amp; Do, Thanh-Nghi. (2017). Điểm danh bằng mặt người với đặc trưng </w:t>
+      </w:r>
+      <w:r>
+        <w:rPr>
+          <w:szCs w:val="26"/>
+        </w:rPr>
+        <w:t>G</w:t>
+      </w:r>
+      <w:r>
+        <w:rPr>
+          <w:szCs w:val="26"/>
+        </w:rPr>
+        <w:t>ist và máy học véc</w:t>
+      </w:r>
+      <w:r>
+        <w:rPr>
+          <w:szCs w:val="26"/>
+        </w:rPr>
+        <w:t>-</w:t>
+      </w:r>
+      <w:r>
+        <w:rPr>
+          <w:szCs w:val="26"/>
+        </w:rPr>
+        <w:t>tơ hỗ trợ. 10.15625/vap.2017.00019.</w:t>
+      </w:r>
+    </w:p>
+    <w:p>
+      <w:pPr>
+        <w:pStyle w:val="ListParagraph"/>
+        <w:numPr>
+          <w:ilvl w:val="0"/>
+          <w:numId w:val="9"/>
+        </w:numPr>
+        <w:spacing w:after="0"/>
+        <w:ind w:left="567" w:hanging="567"/>
+        <w:jc w:val="both"/>
+        <w:rPr>
+          <w:szCs w:val="26"/>
+        </w:rPr>
+      </w:pPr>
+      <w:bookmarkStart w:id="85" w:name="_Ref59959276"/>
       <w:r>
         <w:rPr>
           <w:szCs w:val="26"/>
         </w:rPr>
         <w:t>C.M. Bishop (2006). Pattern Recognition and Machine Learning. Springer, p. 209.</w:t>
       </w:r>
-      <w:bookmarkEnd w:id="81"/>
+      <w:bookmarkEnd w:id="85"/>
     </w:p>
     <w:p>
       <w:pPr>
@@ -15393,7 +15617,7 @@
 </file>
 
 <file path=word/endnotes.xml><?xml version="1.0" encoding="utf-8"?>
-<w:endnotes xmlns:wpc="http://schemas.microsoft.com/office/word/2010/wordprocessingCanvas" xmlns:cx="http://schemas.microsoft.com/office/drawing/2014/chartex" xmlns:cx1="http://schemas.microsoft.com/office/drawing/2015/9/8/chartex" xmlns:cx2="http://schemas.microsoft.com/office/drawing/2015/10/21/chartex" xmlns:cx3="http://schemas.microsoft.com/office/drawing/2016/5/9/chartex" xmlns:cx4="http://schemas.microsoft.com/office/drawing/2016/5/10/chartex" xmlns:cx5="http://schemas.microsoft.com/office/drawing/2016/5/11/chartex" xmlns:cx6="http://schemas.microsoft.com/office/drawing/2016/5/12/chartex" xmlns:cx7="http://schemas.microsoft.com/office/drawing/2016/5/13/chartex" xmlns:cx8="http://schemas.microsoft.com/office/drawing/2016/5/14/chartex" xmlns:mc="http://schemas.openxmlformats.org/markup-compatibility/2006" xmlns:aink="http://schemas.microsoft.com/office/drawing/2016/ink" xmlns:am3d="http://schemas.microsoft.com/office/drawing/2017/model3d" xmlns:o="urn:schemas-microsoft-com:office:office" xmlns:r="http://schemas.openxmlformats.org/officeDocument/2006/relationships" xmlns:m="http://schemas.openxmlformats.org/officeDocument/2006/math" xmlns:v="urn:schemas-microsoft-com:vml" xmlns:wp14="http://schemas.microsoft.com/office/word/2010/wordprocessingDrawing" xmlns:wp="http://schemas.openxmlformats.org/drawingml/2006/wordprocessingDrawing" xmlns:w10="urn:schemas-microsoft-com:office:word" xmlns:w="http://schemas.openxmlformats.org/wordprocessingml/2006/main" xmlns:w14="http://schemas.microsoft.com/office/word/2010/wordml" xmlns:w15="http://schemas.microsoft.com/office/word/2012/wordml" xmlns:w16cex="http://schemas.microsoft.com/office/word/2018/wordml/cex" xmlns:w16cid="http://schemas.microsoft.com/office/word/2016/wordml/cid" xmlns:w16="http://schemas.microsoft.com/office/word/2018/wordml" xmlns:w16se="http://schemas.microsoft.com/office/word/2015/wordml/symex" xmlns:wpg="http://schemas.microsoft.com/office/word/2010/wordprocessingGroup" xmlns:wpi="http://schemas.microsoft.com/office/word/2010/wordprocessingInk" xmlns:wne="http://schemas.microsoft.com/office/word/2006/wordml" xmlns:wps="http://schemas.microsoft.com/office/word/2010/wordprocessingShape" mc:Ignorable="w14 w15 w16se w16cid w16 w16cex wp14">
+<w:endnotes xmlns:wpc="http://schemas.microsoft.com/office/word/2010/wordprocessingCanvas" xmlns:cx="http://schemas.microsoft.com/office/drawing/2014/chartex" xmlns:mc="http://schemas.openxmlformats.org/markup-compatibility/2006" xmlns:o="urn:schemas-microsoft-com:office:office" xmlns:r="http://schemas.openxmlformats.org/officeDocument/2006/relationships" xmlns:m="http://schemas.openxmlformats.org/officeDocument/2006/math" xmlns:v="urn:schemas-microsoft-com:vml" xmlns:wp14="http://schemas.microsoft.com/office/word/2010/wordprocessingDrawing" xmlns:wp="http://schemas.openxmlformats.org/drawingml/2006/wordprocessingDrawing" xmlns:w10="urn:schemas-microsoft-com:office:word" xmlns:w="http://schemas.openxmlformats.org/wordprocessingml/2006/main" xmlns:w14="http://schemas.microsoft.com/office/word/2010/wordml" xmlns:w15="http://schemas.microsoft.com/office/word/2012/wordml" xmlns:w16se="http://schemas.microsoft.com/office/word/2015/wordml/symex" xmlns:wpg="http://schemas.microsoft.com/office/word/2010/wordprocessingGroup" xmlns:wpi="http://schemas.microsoft.com/office/word/2010/wordprocessingInk" xmlns:wne="http://schemas.microsoft.com/office/word/2006/wordml" xmlns:wps="http://schemas.microsoft.com/office/word/2010/wordprocessingShape" mc:Ignorable="w14 w15 w16se wp14">
   <w:endnote w:type="separator" w:id="-1">
     <w:p>
       <w:pPr>
@@ -15418,7 +15642,7 @@
 </file>
 
 <file path=word/footer1.xml><?xml version="1.0" encoding="utf-8"?>
-<w:ftr xmlns:wpc="http://schemas.microsoft.com/office/word/2010/wordprocessingCanvas" xmlns:cx="http://schemas.microsoft.com/office/drawing/2014/chartex" xmlns:cx1="http://schemas.microsoft.com/office/drawing/2015/9/8/chartex" xmlns:cx2="http://schemas.microsoft.com/office/drawing/2015/10/21/chartex" xmlns:cx3="http://schemas.microsoft.com/office/drawing/2016/5/9/chartex" xmlns:cx4="http://schemas.microsoft.com/office/drawing/2016/5/10/chartex" xmlns:cx5="http://schemas.microsoft.com/office/drawing/2016/5/11/chartex" xmlns:cx6="http://schemas.microsoft.com/office/drawing/2016/5/12/chartex" xmlns:cx7="http://schemas.microsoft.com/office/drawing/2016/5/13/chartex" xmlns:cx8="http://schemas.microsoft.com/office/drawing/2016/5/14/chartex" xmlns:mc="http://schemas.openxmlformats.org/markup-compatibility/2006" xmlns:aink="http://schemas.microsoft.com/office/drawing/2016/ink" xmlns:am3d="http://schemas.microsoft.com/office/drawing/2017/model3d" xmlns:o="urn:schemas-microsoft-com:office:office" xmlns:r="http://schemas.openxmlformats.org/officeDocument/2006/relationships" xmlns:m="http://schemas.openxmlformats.org/officeDocument/2006/math" xmlns:v="urn:schemas-microsoft-com:vml" xmlns:wp14="http://schemas.microsoft.com/office/word/2010/wordprocessingDrawing" xmlns:wp="http://schemas.openxmlformats.org/drawingml/2006/wordprocessingDrawing" xmlns:w10="urn:schemas-microsoft-com:office:word" xmlns:w="http://schemas.openxmlformats.org/wordprocessingml/2006/main" xmlns:w14="http://schemas.microsoft.com/office/word/2010/wordml" xmlns:w15="http://schemas.microsoft.com/office/word/2012/wordml" xmlns:w16cex="http://schemas.microsoft.com/office/word/2018/wordml/cex" xmlns:w16cid="http://schemas.microsoft.com/office/word/2016/wordml/cid" xmlns:w16="http://schemas.microsoft.com/office/word/2018/wordml" xmlns:w16se="http://schemas.microsoft.com/office/word/2015/wordml/symex" xmlns:wpg="http://schemas.microsoft.com/office/word/2010/wordprocessingGroup" xmlns:wpi="http://schemas.microsoft.com/office/word/2010/wordprocessingInk" xmlns:wne="http://schemas.microsoft.com/office/word/2006/wordml" xmlns:wps="http://schemas.microsoft.com/office/word/2010/wordprocessingShape" mc:Ignorable="w14 w15 w16se w16cid w16 w16cex wp14">
+<w:ftr xmlns:wpc="http://schemas.microsoft.com/office/word/2010/wordprocessingCanvas" xmlns:cx="http://schemas.microsoft.com/office/drawing/2014/chartex" xmlns:mc="http://schemas.openxmlformats.org/markup-compatibility/2006" xmlns:o="urn:schemas-microsoft-com:office:office" xmlns:r="http://schemas.openxmlformats.org/officeDocument/2006/relationships" xmlns:m="http://schemas.openxmlformats.org/officeDocument/2006/math" xmlns:v="urn:schemas-microsoft-com:vml" xmlns:wp14="http://schemas.microsoft.com/office/word/2010/wordprocessingDrawing" xmlns:wp="http://schemas.openxmlformats.org/drawingml/2006/wordprocessingDrawing" xmlns:w10="urn:schemas-microsoft-com:office:word" xmlns:w="http://schemas.openxmlformats.org/wordprocessingml/2006/main" xmlns:w14="http://schemas.microsoft.com/office/word/2010/wordml" xmlns:w15="http://schemas.microsoft.com/office/word/2012/wordml" xmlns:w16se="http://schemas.microsoft.com/office/word/2015/wordml/symex" xmlns:wpg="http://schemas.microsoft.com/office/word/2010/wordprocessingGroup" xmlns:wpi="http://schemas.microsoft.com/office/word/2010/wordprocessingInk" xmlns:wne="http://schemas.microsoft.com/office/word/2006/wordml" xmlns:wps="http://schemas.microsoft.com/office/word/2010/wordprocessingShape" mc:Ignorable="w14 w15 w16se wp14">
   <w:p>
     <w:pPr>
       <w:pStyle w:val="Footer"/>
@@ -15483,7 +15707,7 @@
           <w:rPr>
             <w:noProof/>
           </w:rPr>
-          <w:t>25</w:t>
+          <w:t>28</w:t>
         </w:r>
         <w:r>
           <w:rPr>
@@ -15498,7 +15722,7 @@
 </file>
 
 <file path=word/footnotes.xml><?xml version="1.0" encoding="utf-8"?>
-<w:footnotes xmlns:wpc="http://schemas.microsoft.com/office/word/2010/wordprocessingCanvas" xmlns:cx="http://schemas.microsoft.com/office/drawing/2014/chartex" xmlns:cx1="http://schemas.microsoft.com/office/drawing/2015/9/8/chartex" xmlns:cx2="http://schemas.microsoft.com/office/drawing/2015/10/21/chartex" xmlns:cx3="http://schemas.microsoft.com/office/drawing/2016/5/9/chartex" xmlns:cx4="http://schemas.microsoft.com/office/drawing/2016/5/10/chartex" xmlns:cx5="http://schemas.microsoft.com/office/drawing/2016/5/11/chartex" xmlns:cx6="http://schemas.microsoft.com/office/drawing/2016/5/12/chartex" xmlns:cx7="http://schemas.microsoft.com/office/drawing/2016/5/13/chartex" xmlns:cx8="http://schemas.microsoft.com/office/drawing/2016/5/14/chartex" xmlns:mc="http://schemas.openxmlformats.org/markup-compatibility/2006" xmlns:aink="http://schemas.microsoft.com/office/drawing/2016/ink" xmlns:am3d="http://schemas.microsoft.com/office/drawing/2017/model3d" xmlns:o="urn:schemas-microsoft-com:office:office" xmlns:r="http://schemas.openxmlformats.org/officeDocument/2006/relationships" xmlns:m="http://schemas.openxmlformats.org/officeDocument/2006/math" xmlns:v="urn:schemas-microsoft-com:vml" xmlns:wp14="http://schemas.microsoft.com/office/word/2010/wordprocessingDrawing" xmlns:wp="http://schemas.openxmlformats.org/drawingml/2006/wordprocessingDrawing" xmlns:w10="urn:schemas-microsoft-com:office:word" xmlns:w="http://schemas.openxmlformats.org/wordprocessingml/2006/main" xmlns:w14="http://schemas.microsoft.com/office/word/2010/wordml" xmlns:w15="http://schemas.microsoft.com/office/word/2012/wordml" xmlns:w16cex="http://schemas.microsoft.com/office/word/2018/wordml/cex" xmlns:w16cid="http://schemas.microsoft.com/office/word/2016/wordml/cid" xmlns:w16="http://schemas.microsoft.com/office/word/2018/wordml" xmlns:w16se="http://schemas.microsoft.com/office/word/2015/wordml/symex" xmlns:wpg="http://schemas.microsoft.com/office/word/2010/wordprocessingGroup" xmlns:wpi="http://schemas.microsoft.com/office/word/2010/wordprocessingInk" xmlns:wne="http://schemas.microsoft.com/office/word/2006/wordml" xmlns:wps="http://schemas.microsoft.com/office/word/2010/wordprocessingShape" mc:Ignorable="w14 w15 w16se w16cid w16 w16cex wp14">
+<w:footnotes xmlns:wpc="http://schemas.microsoft.com/office/word/2010/wordprocessingCanvas" xmlns:cx="http://schemas.microsoft.com/office/drawing/2014/chartex" xmlns:mc="http://schemas.openxmlformats.org/markup-compatibility/2006" xmlns:o="urn:schemas-microsoft-com:office:office" xmlns:r="http://schemas.openxmlformats.org/officeDocument/2006/relationships" xmlns:m="http://schemas.openxmlformats.org/officeDocument/2006/math" xmlns:v="urn:schemas-microsoft-com:vml" xmlns:wp14="http://schemas.microsoft.com/office/word/2010/wordprocessingDrawing" xmlns:wp="http://schemas.openxmlformats.org/drawingml/2006/wordprocessingDrawing" xmlns:w10="urn:schemas-microsoft-com:office:word" xmlns:w="http://schemas.openxmlformats.org/wordprocessingml/2006/main" xmlns:w14="http://schemas.microsoft.com/office/word/2010/wordml" xmlns:w15="http://schemas.microsoft.com/office/word/2012/wordml" xmlns:w16se="http://schemas.microsoft.com/office/word/2015/wordml/symex" xmlns:wpg="http://schemas.microsoft.com/office/word/2010/wordprocessingGroup" xmlns:wpi="http://schemas.microsoft.com/office/word/2010/wordprocessingInk" xmlns:wne="http://schemas.microsoft.com/office/word/2006/wordml" xmlns:wps="http://schemas.microsoft.com/office/word/2010/wordprocessingShape" mc:Ignorable="w14 w15 w16se wp14">
   <w:footnote w:type="separator" w:id="-1">
     <w:p>
       <w:pPr>
@@ -15523,7 +15747,7 @@
 </file>
 
 <file path=word/header1.xml><?xml version="1.0" encoding="utf-8"?>
-<w:hdr xmlns:wpc="http://schemas.microsoft.com/office/word/2010/wordprocessingCanvas" xmlns:cx="http://schemas.microsoft.com/office/drawing/2014/chartex" xmlns:cx1="http://schemas.microsoft.com/office/drawing/2015/9/8/chartex" xmlns:cx2="http://schemas.microsoft.com/office/drawing/2015/10/21/chartex" xmlns:cx3="http://schemas.microsoft.com/office/drawing/2016/5/9/chartex" xmlns:cx4="http://schemas.microsoft.com/office/drawing/2016/5/10/chartex" xmlns:cx5="http://schemas.microsoft.com/office/drawing/2016/5/11/chartex" xmlns:cx6="http://schemas.microsoft.com/office/drawing/2016/5/12/chartex" xmlns:cx7="http://schemas.microsoft.com/office/drawing/2016/5/13/chartex" xmlns:cx8="http://schemas.microsoft.com/office/drawing/2016/5/14/chartex" xmlns:mc="http://schemas.openxmlformats.org/markup-compatibility/2006" xmlns:aink="http://schemas.microsoft.com/office/drawing/2016/ink" xmlns:am3d="http://schemas.microsoft.com/office/drawing/2017/model3d" xmlns:o="urn:schemas-microsoft-com:office:office" xmlns:r="http://schemas.openxmlformats.org/officeDocument/2006/relationships" xmlns:m="http://schemas.openxmlformats.org/officeDocument/2006/math" xmlns:v="urn:schemas-microsoft-com:vml" xmlns:wp14="http://schemas.microsoft.com/office/word/2010/wordprocessingDrawing" xmlns:wp="http://schemas.openxmlformats.org/drawingml/2006/wordprocessingDrawing" xmlns:w10="urn:schemas-microsoft-com:office:word" xmlns:w="http://schemas.openxmlformats.org/wordprocessingml/2006/main" xmlns:w14="http://schemas.microsoft.com/office/word/2010/wordml" xmlns:w15="http://schemas.microsoft.com/office/word/2012/wordml" xmlns:w16cex="http://schemas.microsoft.com/office/word/2018/wordml/cex" xmlns:w16cid="http://schemas.microsoft.com/office/word/2016/wordml/cid" xmlns:w16="http://schemas.microsoft.com/office/word/2018/wordml" xmlns:w16se="http://schemas.microsoft.com/office/word/2015/wordml/symex" xmlns:wpg="http://schemas.microsoft.com/office/word/2010/wordprocessingGroup" xmlns:wpi="http://schemas.microsoft.com/office/word/2010/wordprocessingInk" xmlns:wne="http://schemas.microsoft.com/office/word/2006/wordml" xmlns:wps="http://schemas.microsoft.com/office/word/2010/wordprocessingShape" mc:Ignorable="w14 w15 w16se w16cid w16 w16cex wp14">
+<w:hdr xmlns:wpc="http://schemas.microsoft.com/office/word/2010/wordprocessingCanvas" xmlns:cx="http://schemas.microsoft.com/office/drawing/2014/chartex" xmlns:mc="http://schemas.openxmlformats.org/markup-compatibility/2006" xmlns:o="urn:schemas-microsoft-com:office:office" xmlns:r="http://schemas.openxmlformats.org/officeDocument/2006/relationships" xmlns:m="http://schemas.openxmlformats.org/officeDocument/2006/math" xmlns:v="urn:schemas-microsoft-com:vml" xmlns:wp14="http://schemas.microsoft.com/office/word/2010/wordprocessingDrawing" xmlns:wp="http://schemas.openxmlformats.org/drawingml/2006/wordprocessingDrawing" xmlns:w10="urn:schemas-microsoft-com:office:word" xmlns:w="http://schemas.openxmlformats.org/wordprocessingml/2006/main" xmlns:w14="http://schemas.microsoft.com/office/word/2010/wordml" xmlns:w15="http://schemas.microsoft.com/office/word/2012/wordml" xmlns:w16se="http://schemas.microsoft.com/office/word/2015/wordml/symex" xmlns:wpg="http://schemas.microsoft.com/office/word/2010/wordprocessingGroup" xmlns:wpi="http://schemas.microsoft.com/office/word/2010/wordprocessingInk" xmlns:wne="http://schemas.microsoft.com/office/word/2006/wordml" xmlns:wps="http://schemas.microsoft.com/office/word/2010/wordprocessingShape" mc:Ignorable="w14 w15 w16se wp14">
   <w:p>
     <w:pPr>
       <w:pStyle w:val="Header"/>
@@ -15555,7 +15779,7 @@
 </file>
 
 <file path=word/numbering.xml><?xml version="1.0" encoding="utf-8"?>
-<w:numbering xmlns:wpc="http://schemas.microsoft.com/office/word/2010/wordprocessingCanvas" xmlns:cx="http://schemas.microsoft.com/office/drawing/2014/chartex" xmlns:cx1="http://schemas.microsoft.com/office/drawing/2015/9/8/chartex" xmlns:cx2="http://schemas.microsoft.com/office/drawing/2015/10/21/chartex" xmlns:cx3="http://schemas.microsoft.com/office/drawing/2016/5/9/chartex" xmlns:cx4="http://schemas.microsoft.com/office/drawing/2016/5/10/chartex" xmlns:cx5="http://schemas.microsoft.com/office/drawing/2016/5/11/chartex" xmlns:cx6="http://schemas.microsoft.com/office/drawing/2016/5/12/chartex" xmlns:cx7="http://schemas.microsoft.com/office/drawing/2016/5/13/chartex" xmlns:cx8="http://schemas.microsoft.com/office/drawing/2016/5/14/chartex" xmlns:mc="http://schemas.openxmlformats.org/markup-compatibility/2006" xmlns:aink="http://schemas.microsoft.com/office/drawing/2016/ink" xmlns:am3d="http://schemas.microsoft.com/office/drawing/2017/model3d" xmlns:o="urn:schemas-microsoft-com:office:office" xmlns:r="http://schemas.openxmlformats.org/officeDocument/2006/relationships" xmlns:m="http://schemas.openxmlformats.org/officeDocument/2006/math" xmlns:v="urn:schemas-microsoft-com:vml" xmlns:wp14="http://schemas.microsoft.com/office/word/2010/wordprocessingDrawing" xmlns:wp="http://schemas.openxmlformats.org/drawingml/2006/wordprocessingDrawing" xmlns:w10="urn:schemas-microsoft-com:office:word" xmlns:w="http://schemas.openxmlformats.org/wordprocessingml/2006/main" xmlns:w14="http://schemas.microsoft.com/office/word/2010/wordml" xmlns:w15="http://schemas.microsoft.com/office/word/2012/wordml" xmlns:w16cex="http://schemas.microsoft.com/office/word/2018/wordml/cex" xmlns:w16cid="http://schemas.microsoft.com/office/word/2016/wordml/cid" xmlns:w16="http://schemas.microsoft.com/office/word/2018/wordml" xmlns:w16se="http://schemas.microsoft.com/office/word/2015/wordml/symex" xmlns:wpg="http://schemas.microsoft.com/office/word/2010/wordprocessingGroup" xmlns:wpi="http://schemas.microsoft.com/office/word/2010/wordprocessingInk" xmlns:wne="http://schemas.microsoft.com/office/word/2006/wordml" xmlns:wps="http://schemas.microsoft.com/office/word/2010/wordprocessingShape" mc:Ignorable="w14 w15 w16se w16cid w16 w16cex wp14">
+<w:numbering xmlns:wpc="http://schemas.microsoft.com/office/word/2010/wordprocessingCanvas" xmlns:cx="http://schemas.microsoft.com/office/drawing/2014/chartex" xmlns:mc="http://schemas.openxmlformats.org/markup-compatibility/2006" xmlns:o="urn:schemas-microsoft-com:office:office" xmlns:r="http://schemas.openxmlformats.org/officeDocument/2006/relationships" xmlns:m="http://schemas.openxmlformats.org/officeDocument/2006/math" xmlns:v="urn:schemas-microsoft-com:vml" xmlns:wp14="http://schemas.microsoft.com/office/word/2010/wordprocessingDrawing" xmlns:wp="http://schemas.openxmlformats.org/drawingml/2006/wordprocessingDrawing" xmlns:w10="urn:schemas-microsoft-com:office:word" xmlns:w="http://schemas.openxmlformats.org/wordprocessingml/2006/main" xmlns:w14="http://schemas.microsoft.com/office/word/2010/wordml" xmlns:w15="http://schemas.microsoft.com/office/word/2012/wordml" xmlns:w16se="http://schemas.microsoft.com/office/word/2015/wordml/symex" xmlns:wpg="http://schemas.microsoft.com/office/word/2010/wordprocessingGroup" xmlns:wpi="http://schemas.microsoft.com/office/word/2010/wordprocessingInk" xmlns:wne="http://schemas.microsoft.com/office/word/2006/wordml" xmlns:wps="http://schemas.microsoft.com/office/word/2010/wordprocessingShape" mc:Ignorable="w14 w15 w16se wp14">
   <w:abstractNum w:abstractNumId="0" w15:restartNumberingAfterBreak="0">
     <w:nsid w:val="02174FD3"/>
     <w:multiLevelType w:val="hybridMultilevel"/>
@@ -18856,7 +19080,7 @@
 </file>
 
 <file path=word/styles.xml><?xml version="1.0" encoding="utf-8"?>
-<w:styles xmlns:mc="http://schemas.openxmlformats.org/markup-compatibility/2006" xmlns:r="http://schemas.openxmlformats.org/officeDocument/2006/relationships" xmlns:w="http://schemas.openxmlformats.org/wordprocessingml/2006/main" xmlns:w14="http://schemas.microsoft.com/office/word/2010/wordml" xmlns:w15="http://schemas.microsoft.com/office/word/2012/wordml" xmlns:w16cex="http://schemas.microsoft.com/office/word/2018/wordml/cex" xmlns:w16cid="http://schemas.microsoft.com/office/word/2016/wordml/cid" xmlns:w16="http://schemas.microsoft.com/office/word/2018/wordml" xmlns:w16se="http://schemas.microsoft.com/office/word/2015/wordml/symex" mc:Ignorable="w14 w15 w16se w16cid w16 w16cex">
+<w:styles xmlns:mc="http://schemas.openxmlformats.org/markup-compatibility/2006" xmlns:r="http://schemas.openxmlformats.org/officeDocument/2006/relationships" xmlns:w="http://schemas.openxmlformats.org/wordprocessingml/2006/main" xmlns:w14="http://schemas.microsoft.com/office/word/2010/wordml" xmlns:w15="http://schemas.microsoft.com/office/word/2012/wordml" xmlns:w16se="http://schemas.microsoft.com/office/word/2015/wordml/symex" mc:Ignorable="w14 w15 w16se">
   <w:docDefaults>
     <w:rPrDefault>
       <w:rPr>
@@ -18872,7 +19096,7 @@
       </w:pPr>
     </w:pPrDefault>
   </w:docDefaults>
-  <w:latentStyles w:defLockedState="0" w:defUIPriority="99" w:defSemiHidden="0" w:defUnhideWhenUsed="0" w:defQFormat="0" w:count="376">
+  <w:latentStyles w:defLockedState="0" w:defUIPriority="99" w:defSemiHidden="0" w:defUnhideWhenUsed="0" w:defQFormat="0" w:count="371">
     <w:lsdException w:name="Normal" w:uiPriority="0" w:qFormat="1"/>
     <w:lsdException w:name="heading 1" w:uiPriority="9" w:qFormat="1"/>
     <w:lsdException w:name="heading 2" w:semiHidden="1" w:uiPriority="9" w:unhideWhenUsed="1" w:qFormat="1"/>
@@ -18978,6 +19202,7 @@
     <w:lsdException w:name="HTML Sample" w:semiHidden="1" w:unhideWhenUsed="1"/>
     <w:lsdException w:name="HTML Typewriter" w:semiHidden="1" w:unhideWhenUsed="1"/>
     <w:lsdException w:name="HTML Variable" w:semiHidden="1" w:unhideWhenUsed="1"/>
+    <w:lsdException w:name="Normal Table" w:semiHidden="1" w:unhideWhenUsed="1"/>
     <w:lsdException w:name="annotation subject" w:semiHidden="1" w:unhideWhenUsed="1"/>
     <w:lsdException w:name="No List" w:semiHidden="1" w:unhideWhenUsed="1"/>
     <w:lsdException w:name="Outline List 1" w:semiHidden="1" w:unhideWhenUsed="1"/>
@@ -19020,8 +19245,11 @@
     <w:lsdException w:name="Table Contemporary" w:semiHidden="1" w:unhideWhenUsed="1"/>
     <w:lsdException w:name="Table Elegant" w:semiHidden="1" w:unhideWhenUsed="1"/>
     <w:lsdException w:name="Table Professional" w:semiHidden="1" w:unhideWhenUsed="1"/>
+    <w:lsdException w:name="Table Subtle 1" w:semiHidden="1" w:unhideWhenUsed="1"/>
     <w:lsdException w:name="Table Subtle 2" w:semiHidden="1" w:unhideWhenUsed="1"/>
     <w:lsdException w:name="Table Web 1" w:semiHidden="1" w:unhideWhenUsed="1"/>
+    <w:lsdException w:name="Table Web 2" w:semiHidden="1" w:unhideWhenUsed="1"/>
+    <w:lsdException w:name="Table Web 3" w:semiHidden="1" w:unhideWhenUsed="1"/>
     <w:lsdException w:name="Balloon Text" w:semiHidden="1" w:unhideWhenUsed="1"/>
     <w:lsdException w:name="Table Grid" w:uiPriority="39"/>
     <w:lsdException w:name="Table Theme" w:semiHidden="1" w:unhideWhenUsed="1"/>
@@ -19240,11 +19468,6 @@
     <w:lsdException w:name="List Table 5 Dark Accent 6" w:uiPriority="50"/>
     <w:lsdException w:name="List Table 6 Colorful Accent 6" w:uiPriority="51"/>
     <w:lsdException w:name="List Table 7 Colorful Accent 6" w:uiPriority="52"/>
-    <w:lsdException w:name="Mention" w:semiHidden="1" w:unhideWhenUsed="1"/>
-    <w:lsdException w:name="Smart Hyperlink" w:semiHidden="1" w:unhideWhenUsed="1"/>
-    <w:lsdException w:name="Hashtag" w:semiHidden="1" w:unhideWhenUsed="1"/>
-    <w:lsdException w:name="Unresolved Mention" w:semiHidden="1" w:unhideWhenUsed="1"/>
-    <w:lsdException w:name="Smart Link" w:semiHidden="1" w:unhideWhenUsed="1"/>
   </w:latentStyles>
   <w:style w:type="paragraph" w:default="1" w:styleId="Normal">
     <w:name w:val="Normal"/>
@@ -20024,6 +20247,18 @@
       <w:szCs w:val="26"/>
     </w:rPr>
   </w:style>
+  <w:style w:type="character" w:customStyle="1" w:styleId="UnresolvedMention">
+    <w:name w:val="Unresolved Mention"/>
+    <w:basedOn w:val="DefaultParagraphFont"/>
+    <w:uiPriority w:val="99"/>
+    <w:semiHidden/>
+    <w:unhideWhenUsed/>
+    <w:rsid w:val="007F49D1"/>
+    <w:rPr>
+      <w:color w:val="605E5C"/>
+      <w:shd w:val="clear" w:color="auto" w:fill="E1DFDD"/>
+    </w:rPr>
+  </w:style>
 </w:styles>
 </file>
 
@@ -20293,7 +20528,7 @@
 </file>
 
 <file path=customXml/itemProps1.xml><?xml version="1.0" encoding="utf-8"?>
-<ds:datastoreItem xmlns:ds="http://schemas.openxmlformats.org/officeDocument/2006/customXml" ds:itemID="{C5821059-2AC7-4DAB-BB06-4950C5578F8B}">
+<ds:datastoreItem xmlns:ds="http://schemas.openxmlformats.org/officeDocument/2006/customXml" ds:itemID="{149F5D99-C4F4-4D6D-A28D-73787A79550B}">
   <ds:schemaRefs>
     <ds:schemaRef ds:uri="http://schemas.openxmlformats.org/officeDocument/2006/bibliography"/>
   </ds:schemaRefs>

</xml_diff>

<commit_message>
added retrain model (beta)
</commit_message>
<xml_diff>
--- a/BaoCaoNienLuan_Tinh_Phuc.docx
+++ b/BaoCaoNienLuan_Tinh_Phuc.docx
@@ -6637,20 +6637,36 @@
       <w:r>
         <w:rPr>
           <w:szCs w:val="26"/>
+          <w:highlight w:val="yellow"/>
         </w:rPr>
         <w:t>100%</w:t>
       </w:r>
       <w:r>
         <w:rPr>
           <w:szCs w:val="26"/>
+          <w:highlight w:val="yellow"/>
         </w:rPr>
         <w:t xml:space="preserve"> và</w:t>
       </w:r>
       <w:r>
         <w:rPr>
           <w:szCs w:val="26"/>
-        </w:rPr>
-        <w:t xml:space="preserve"> 0.008.</w:t>
+          <w:highlight w:val="yellow"/>
+        </w:rPr>
+        <w:t xml:space="preserve"> 0.00</w:t>
+      </w:r>
+      <w:r>
+        <w:rPr>
+          <w:szCs w:val="26"/>
+          <w:highlight w:val="yellow"/>
+        </w:rPr>
+        <w:t>9</w:t>
+      </w:r>
+      <w:r>
+        <w:rPr>
+          <w:szCs w:val="26"/>
+        </w:rPr>
+        <w:t>.</w:t>
       </w:r>
     </w:p>
     <w:p>
@@ -9335,16 +9351,8 @@
     </w:tbl>
     <w:p>
       <w:pPr>
-        <w:pStyle w:val="Heading5"/>
-        <w:numPr>
-          <w:ilvl w:val="0"/>
-          <w:numId w:val="0"/>
-        </w:numPr>
-      </w:pPr>
-    </w:p>
-    <w:p>
-      <w:pPr>
         <w:pStyle w:val="Heading4"/>
+        <w:spacing w:before="160"/>
       </w:pPr>
       <w:bookmarkStart w:id="18" w:name="_Toc60836963"/>
       <w:r>
@@ -10000,14 +10008,33 @@
         <w:lastRenderedPageBreak/>
         <w:t xml:space="preserve">Bảng </w:t>
       </w:r>
-      <w:fldSimple w:instr=" SEQ Bảng \* ARABIC ">
-        <w:r>
-          <w:rPr>
-            <w:noProof/>
-          </w:rPr>
-          <w:t>1</w:t>
-        </w:r>
-      </w:fldSimple>
+      <w:r>
+        <w:fldChar w:fldCharType="begin"/>
+      </w:r>
+      <w:r>
+        <w:instrText xml:space="preserve"> SEQ B</w:instrText>
+      </w:r>
+      <w:r>
+        <w:instrText>ả</w:instrText>
+      </w:r>
+      <w:r>
+        <w:instrText xml:space="preserve">ng \* ARABIC </w:instrText>
+      </w:r>
+      <w:r>
+        <w:fldChar w:fldCharType="separate"/>
+      </w:r>
+      <w:r>
+        <w:rPr>
+          <w:noProof/>
+        </w:rPr>
+        <w:t>1</w:t>
+      </w:r>
+      <w:r>
+        <w:rPr>
+          <w:noProof/>
+        </w:rPr>
+        <w:fldChar w:fldCharType="end"/>
+      </w:r>
       <w:bookmarkEnd w:id="25"/>
       <w:r>
         <w:t xml:space="preserve">. </w:t>
@@ -10488,14 +10515,27 @@
       <w:r>
         <w:t xml:space="preserve">Hình </w:t>
       </w:r>
-      <w:fldSimple w:instr=" SEQ Hình \* ARABIC ">
-        <w:r>
-          <w:rPr>
-            <w:noProof/>
-          </w:rPr>
-          <w:t>2</w:t>
-        </w:r>
-      </w:fldSimple>
+      <w:r>
+        <w:fldChar w:fldCharType="begin"/>
+      </w:r>
+      <w:r>
+        <w:instrText xml:space="preserve"> SEQ Hình \* ARABIC </w:instrText>
+      </w:r>
+      <w:r>
+        <w:fldChar w:fldCharType="separate"/>
+      </w:r>
+      <w:r>
+        <w:rPr>
+          <w:noProof/>
+        </w:rPr>
+        <w:t>2</w:t>
+      </w:r>
+      <w:r>
+        <w:rPr>
+          <w:noProof/>
+        </w:rPr>
+        <w:fldChar w:fldCharType="end"/>
+      </w:r>
       <w:bookmarkEnd w:id="31"/>
       <w:r>
         <w:t xml:space="preserve">. </w:t>
@@ -10715,14 +10755,27 @@
       <w:r>
         <w:t xml:space="preserve">Hình </w:t>
       </w:r>
-      <w:fldSimple w:instr=" SEQ Hình \* ARABIC ">
-        <w:r>
-          <w:rPr>
-            <w:noProof/>
-          </w:rPr>
-          <w:t>3</w:t>
-        </w:r>
-      </w:fldSimple>
+      <w:r>
+        <w:fldChar w:fldCharType="begin"/>
+      </w:r>
+      <w:r>
+        <w:instrText xml:space="preserve"> SEQ Hình \* ARABIC </w:instrText>
+      </w:r>
+      <w:r>
+        <w:fldChar w:fldCharType="separate"/>
+      </w:r>
+      <w:r>
+        <w:rPr>
+          <w:noProof/>
+        </w:rPr>
+        <w:t>3</w:t>
+      </w:r>
+      <w:r>
+        <w:rPr>
+          <w:noProof/>
+        </w:rPr>
+        <w:fldChar w:fldCharType="end"/>
+      </w:r>
       <w:bookmarkEnd w:id="34"/>
       <w:r>
         <w:t>. Nhận diện khuôn mặt dựa trên 68 điểm Landmarks</w:t>
@@ -10854,14 +10907,27 @@
       <w:r>
         <w:t xml:space="preserve">Hình </w:t>
       </w:r>
-      <w:fldSimple w:instr=" SEQ Hình \* ARABIC ">
-        <w:r>
-          <w:rPr>
-            <w:noProof/>
-          </w:rPr>
-          <w:t>4</w:t>
-        </w:r>
-      </w:fldSimple>
+      <w:r>
+        <w:fldChar w:fldCharType="begin"/>
+      </w:r>
+      <w:r>
+        <w:instrText xml:space="preserve"> SEQ Hình \* ARABIC </w:instrText>
+      </w:r>
+      <w:r>
+        <w:fldChar w:fldCharType="separate"/>
+      </w:r>
+      <w:r>
+        <w:rPr>
+          <w:noProof/>
+        </w:rPr>
+        <w:t>4</w:t>
+      </w:r>
+      <w:r>
+        <w:rPr>
+          <w:noProof/>
+        </w:rPr>
+        <w:fldChar w:fldCharType="end"/>
+      </w:r>
       <w:bookmarkEnd w:id="37"/>
       <w:r>
         <w:t>.</w:t>
@@ -11152,14 +11218,27 @@
       <w:r>
         <w:t xml:space="preserve">Hình </w:t>
       </w:r>
-      <w:fldSimple w:instr=" SEQ Hình \* ARABIC ">
-        <w:r>
-          <w:rPr>
-            <w:noProof/>
-          </w:rPr>
-          <w:t>5</w:t>
-        </w:r>
-      </w:fldSimple>
+      <w:r>
+        <w:fldChar w:fldCharType="begin"/>
+      </w:r>
+      <w:r>
+        <w:instrText xml:space="preserve"> SEQ Hình \* ARABIC </w:instrText>
+      </w:r>
+      <w:r>
+        <w:fldChar w:fldCharType="separate"/>
+      </w:r>
+      <w:r>
+        <w:rPr>
+          <w:noProof/>
+        </w:rPr>
+        <w:t>5</w:t>
+      </w:r>
+      <w:r>
+        <w:rPr>
+          <w:noProof/>
+        </w:rPr>
+        <w:fldChar w:fldCharType="end"/>
+      </w:r>
       <w:bookmarkEnd w:id="39"/>
       <w:r>
         <w:t xml:space="preserve">. </w:t>
@@ -11491,14 +11570,27 @@
       <w:r>
         <w:t xml:space="preserve">Hình </w:t>
       </w:r>
-      <w:fldSimple w:instr=" SEQ Hình \* ARABIC ">
-        <w:r>
-          <w:rPr>
-            <w:noProof/>
-          </w:rPr>
-          <w:t>6</w:t>
-        </w:r>
-      </w:fldSimple>
+      <w:r>
+        <w:fldChar w:fldCharType="begin"/>
+      </w:r>
+      <w:r>
+        <w:instrText xml:space="preserve"> SEQ Hình \* ARABIC </w:instrText>
+      </w:r>
+      <w:r>
+        <w:fldChar w:fldCharType="separate"/>
+      </w:r>
+      <w:r>
+        <w:rPr>
+          <w:noProof/>
+        </w:rPr>
+        <w:t>6</w:t>
+      </w:r>
+      <w:r>
+        <w:rPr>
+          <w:noProof/>
+        </w:rPr>
+        <w:fldChar w:fldCharType="end"/>
+      </w:r>
       <w:bookmarkEnd w:id="41"/>
       <w:r>
         <w:t xml:space="preserve">. </w:t>
@@ -11574,14 +11666,27 @@
       <w:r>
         <w:t xml:space="preserve">Hình </w:t>
       </w:r>
-      <w:fldSimple w:instr=" SEQ Hình \* ARABIC ">
-        <w:r>
-          <w:rPr>
-            <w:noProof/>
-          </w:rPr>
-          <w:t>7</w:t>
-        </w:r>
-      </w:fldSimple>
+      <w:r>
+        <w:fldChar w:fldCharType="begin"/>
+      </w:r>
+      <w:r>
+        <w:instrText xml:space="preserve"> SEQ Hình \* ARABIC </w:instrText>
+      </w:r>
+      <w:r>
+        <w:fldChar w:fldCharType="separate"/>
+      </w:r>
+      <w:r>
+        <w:rPr>
+          <w:noProof/>
+        </w:rPr>
+        <w:t>7</w:t>
+      </w:r>
+      <w:r>
+        <w:rPr>
+          <w:noProof/>
+        </w:rPr>
+        <w:fldChar w:fldCharType="end"/>
+      </w:r>
       <w:bookmarkEnd w:id="43"/>
       <w:r>
         <w:t xml:space="preserve">. </w:t>
@@ -11693,14 +11798,27 @@
       <w:r>
         <w:t xml:space="preserve">Hình </w:t>
       </w:r>
-      <w:fldSimple w:instr=" SEQ Hình \* ARABIC ">
-        <w:r>
-          <w:rPr>
-            <w:noProof/>
-          </w:rPr>
-          <w:t>8</w:t>
-        </w:r>
-      </w:fldSimple>
+      <w:r>
+        <w:fldChar w:fldCharType="begin"/>
+      </w:r>
+      <w:r>
+        <w:instrText xml:space="preserve"> SEQ Hình \* ARABIC </w:instrText>
+      </w:r>
+      <w:r>
+        <w:fldChar w:fldCharType="separate"/>
+      </w:r>
+      <w:r>
+        <w:rPr>
+          <w:noProof/>
+        </w:rPr>
+        <w:t>8</w:t>
+      </w:r>
+      <w:r>
+        <w:rPr>
+          <w:noProof/>
+        </w:rPr>
+        <w:fldChar w:fldCharType="end"/>
+      </w:r>
       <w:bookmarkEnd w:id="45"/>
       <w:r>
         <w:t xml:space="preserve">. </w:t>
@@ -13150,19 +13268,7 @@
         <w:rPr>
           <w:szCs w:val="26"/>
         </w:rPr>
-        <w:t>[2</w:t>
-      </w:r>
-      <w:r>
-        <w:rPr>
-          <w:szCs w:val="26"/>
-        </w:rPr>
-        <w:t>5</w:t>
-      </w:r>
-      <w:r>
-        <w:rPr>
-          <w:szCs w:val="26"/>
-        </w:rPr>
-        <w:t>]</w:t>
+        <w:t>[25]</w:t>
       </w:r>
       <w:r>
         <w:rPr>
@@ -13507,14 +13613,33 @@
       <w:r>
         <w:t xml:space="preserve">Bảng </w:t>
       </w:r>
-      <w:fldSimple w:instr=" SEQ Bảng \* ARABIC ">
-        <w:r>
-          <w:rPr>
-            <w:noProof/>
-          </w:rPr>
-          <w:t>2</w:t>
-        </w:r>
-      </w:fldSimple>
+      <w:r>
+        <w:fldChar w:fldCharType="begin"/>
+      </w:r>
+      <w:r>
+        <w:instrText xml:space="preserve"> SEQ B</w:instrText>
+      </w:r>
+      <w:r>
+        <w:instrText>ả</w:instrText>
+      </w:r>
+      <w:r>
+        <w:instrText xml:space="preserve">ng \* ARABIC </w:instrText>
+      </w:r>
+      <w:r>
+        <w:fldChar w:fldCharType="separate"/>
+      </w:r>
+      <w:r>
+        <w:rPr>
+          <w:noProof/>
+        </w:rPr>
+        <w:t>2</w:t>
+      </w:r>
+      <w:r>
+        <w:rPr>
+          <w:noProof/>
+        </w:rPr>
+        <w:fldChar w:fldCharType="end"/>
+      </w:r>
       <w:bookmarkEnd w:id="61"/>
       <w:r>
         <w:t xml:space="preserve">. </w:t>
@@ -14604,14 +14729,27 @@
       <w:r>
         <w:t xml:space="preserve">Hình </w:t>
       </w:r>
-      <w:fldSimple w:instr=" SEQ Hình \* ARABIC ">
-        <w:r>
-          <w:rPr>
-            <w:noProof/>
-          </w:rPr>
-          <w:t>9</w:t>
-        </w:r>
-      </w:fldSimple>
+      <w:r>
+        <w:fldChar w:fldCharType="begin"/>
+      </w:r>
+      <w:r>
+        <w:instrText xml:space="preserve"> SEQ Hình \* ARABIC </w:instrText>
+      </w:r>
+      <w:r>
+        <w:fldChar w:fldCharType="separate"/>
+      </w:r>
+      <w:r>
+        <w:rPr>
+          <w:noProof/>
+        </w:rPr>
+        <w:t>9</w:t>
+      </w:r>
+      <w:r>
+        <w:rPr>
+          <w:noProof/>
+        </w:rPr>
+        <w:fldChar w:fldCharType="end"/>
+      </w:r>
       <w:bookmarkEnd w:id="63"/>
       <w:r>
         <w:t xml:space="preserve">. </w:t>

</xml_diff>